<commit_message>
Updated manual and added build folder to gitignore
</commit_message>
<xml_diff>
--- a/Fragariyov2-1_SOP.docx
+++ b/Fragariyov2-1_SOP.docx
@@ -1,6 +1,6 @@
 
 <file path=word/document.xml><?xml version="1.0" encoding="utf-8"?>
-<w:document xmlns:wpc="http://schemas.microsoft.com/office/word/2010/wordprocessingCanvas" xmlns:cx="http://schemas.microsoft.com/office/drawing/2014/chartex" xmlns:cx1="http://schemas.microsoft.com/office/drawing/2015/9/8/chartex" xmlns:cx2="http://schemas.microsoft.com/office/drawing/2015/10/21/chartex" xmlns:cx3="http://schemas.microsoft.com/office/drawing/2016/5/9/chartex" xmlns:cx4="http://schemas.microsoft.com/office/drawing/2016/5/10/chartex" xmlns:cx5="http://schemas.microsoft.com/office/drawing/2016/5/11/chartex" xmlns:cx6="http://schemas.microsoft.com/office/drawing/2016/5/12/chartex" xmlns:cx7="http://schemas.microsoft.com/office/drawing/2016/5/13/chartex" xmlns:cx8="http://schemas.microsoft.com/office/drawing/2016/5/14/chartex" xmlns:mc="http://schemas.openxmlformats.org/markup-compatibility/2006" xmlns:aink="http://schemas.microsoft.com/office/drawing/2016/ink" xmlns:am3d="http://schemas.microsoft.com/office/drawing/2017/model3d" xmlns:o="urn:schemas-microsoft-com:office:office" xmlns:oel="http://schemas.microsoft.com/office/2019/extlst" xmlns:r="http://schemas.openxmlformats.org/officeDocument/2006/relationships" xmlns:m="http://schemas.openxmlformats.org/officeDocument/2006/math" xmlns:v="urn:schemas-microsoft-com:vml" xmlns:wp14="http://schemas.microsoft.com/office/word/2010/wordprocessingDrawing" xmlns:wp="http://schemas.openxmlformats.org/drawingml/2006/wordprocessingDrawing" xmlns:w10="urn:schemas-microsoft-com:office:word" xmlns:w="http://schemas.openxmlformats.org/wordprocessingml/2006/main" xmlns:w14="http://schemas.microsoft.com/office/word/2010/wordml" xmlns:w15="http://schemas.microsoft.com/office/word/2012/wordml" xmlns:w16cex="http://schemas.microsoft.com/office/word/2018/wordml/cex" xmlns:w16cid="http://schemas.microsoft.com/office/word/2016/wordml/cid" xmlns:w16="http://schemas.microsoft.com/office/word/2018/wordml" xmlns:w16sdtdh="http://schemas.microsoft.com/office/word/2020/wordml/sdtdatahash" xmlns:w16se="http://schemas.microsoft.com/office/word/2015/wordml/symex" xmlns:wpg="http://schemas.microsoft.com/office/word/2010/wordprocessingGroup" xmlns:wpi="http://schemas.microsoft.com/office/word/2010/wordprocessingInk" xmlns:wne="http://schemas.microsoft.com/office/word/2006/wordml" xmlns:wps="http://schemas.microsoft.com/office/word/2010/wordprocessingShape" mc:Ignorable="w14 w15 w16se w16cid w16 w16cex w16sdtdh wp14">
+<w:document xmlns:wpc="http://schemas.microsoft.com/office/word/2010/wordprocessingCanvas" xmlns:cx="http://schemas.microsoft.com/office/drawing/2014/chartex" xmlns:cx1="http://schemas.microsoft.com/office/drawing/2015/9/8/chartex" xmlns:cx2="http://schemas.microsoft.com/office/drawing/2015/10/21/chartex" xmlns:cx3="http://schemas.microsoft.com/office/drawing/2016/5/9/chartex" xmlns:cx4="http://schemas.microsoft.com/office/drawing/2016/5/10/chartex" xmlns:cx5="http://schemas.microsoft.com/office/drawing/2016/5/11/chartex" xmlns:cx6="http://schemas.microsoft.com/office/drawing/2016/5/12/chartex" xmlns:cx7="http://schemas.microsoft.com/office/drawing/2016/5/13/chartex" xmlns:cx8="http://schemas.microsoft.com/office/drawing/2016/5/14/chartex" xmlns:mc="http://schemas.openxmlformats.org/markup-compatibility/2006" xmlns:aink="http://schemas.microsoft.com/office/drawing/2016/ink" xmlns:am3d="http://schemas.microsoft.com/office/drawing/2017/model3d" xmlns:o="urn:schemas-microsoft-com:office:office" xmlns:oel="http://schemas.microsoft.com/office/2019/extlst" xmlns:r="http://schemas.openxmlformats.org/officeDocument/2006/relationships" xmlns:m="http://schemas.openxmlformats.org/officeDocument/2006/math" xmlns:v="urn:schemas-microsoft-com:vml" xmlns:wp14="http://schemas.microsoft.com/office/word/2010/wordprocessingDrawing" xmlns:wp="http://schemas.openxmlformats.org/drawingml/2006/wordprocessingDrawing" xmlns:w10="urn:schemas-microsoft-com:office:word" xmlns:w="http://schemas.openxmlformats.org/wordprocessingml/2006/main" xmlns:w14="http://schemas.microsoft.com/office/word/2010/wordml" xmlns:w15="http://schemas.microsoft.com/office/word/2012/wordml" xmlns:w16cex="http://schemas.microsoft.com/office/word/2018/wordml/cex" xmlns:w16cid="http://schemas.microsoft.com/office/word/2016/wordml/cid" xmlns:w16="http://schemas.microsoft.com/office/word/2018/wordml" xmlns:w16du="http://schemas.microsoft.com/office/word/2023/wordml/word16du" xmlns:w16sdtdh="http://schemas.microsoft.com/office/word/2020/wordml/sdtdatahash" xmlns:w16se="http://schemas.microsoft.com/office/word/2015/wordml/symex" xmlns:wpg="http://schemas.microsoft.com/office/word/2010/wordprocessingGroup" xmlns:wpi="http://schemas.microsoft.com/office/word/2010/wordprocessingInk" xmlns:wne="http://schemas.microsoft.com/office/word/2006/wordml" xmlns:wps="http://schemas.microsoft.com/office/word/2010/wordprocessingShape" mc:Ignorable="w14 w15 w16se w16cid w16 w16cex w16sdtdh w16du wp14">
   <w:body>
     <w:p>
       <w:pPr>
@@ -120,7 +120,6 @@
           <w:docPartUnique/>
         </w:docPartObj>
       </w:sdtPr>
-      <w:sdtEndPr/>
       <w:sdtContent>
         <w:p>
           <w:pPr>
@@ -966,7 +965,12 @@
     <w:p>
       <w:pPr>
         <w:sectPr>
-          <w:headerReference w:type="default" r:id="rId8"/>
+          <w:headerReference w:type="even" r:id="rId8"/>
+          <w:headerReference w:type="default" r:id="rId9"/>
+          <w:footerReference w:type="even" r:id="rId10"/>
+          <w:footerReference w:type="default" r:id="rId11"/>
+          <w:headerReference w:type="first" r:id="rId12"/>
+          <w:footerReference w:type="first" r:id="rId13"/>
           <w:type w:val="continuous"/>
           <w:pgSz w:w="12240" w:h="15840"/>
           <w:pgMar w:top="1380" w:right="1220" w:bottom="280" w:left="1320" w:header="745" w:footer="0" w:gutter="0"/>
@@ -1661,10 +1665,7 @@
         <w:t>4</w:t>
       </w:r>
       <w:r>
-        <w:t xml:space="preserve"> While improved instrumentation has been improving the acc</w:t>
-      </w:r>
-      <w:r>
-        <w:t xml:space="preserve">uracy and resolution of </w:t>
+        <w:t xml:space="preserve"> While improved instrumentation has been improving the accuracy and resolution of </w:t>
       </w:r>
       <w:proofErr w:type="spellStart"/>
       <w:r>
@@ -1882,17 +1883,12 @@
         <w:t xml:space="preserve"> accepts IMTBX\</w:t>
       </w:r>
       <w:proofErr w:type="spellStart"/>
-      <w:proofErr w:type="gramStart"/>
       <w:r>
         <w:t>Grppr</w:t>
       </w:r>
       <w:proofErr w:type="spellEnd"/>
       <w:r>
-        <w:t xml:space="preserve"> .isotopes</w:t>
-      </w:r>
-      <w:proofErr w:type="gramEnd"/>
-      <w:r>
-        <w:t xml:space="preserve"> files (or </w:t>
+        <w:t xml:space="preserve"> .isotopes files (or </w:t>
       </w:r>
       <w:proofErr w:type="spellStart"/>
       <w:r>
@@ -4154,7 +4150,7 @@
                     <pic:cNvPicPr/>
                   </pic:nvPicPr>
                   <pic:blipFill>
-                    <a:blip r:embed="rId9" cstate="print"/>
+                    <a:blip r:embed="rId14" cstate="print"/>
                     <a:stretch>
                       <a:fillRect/>
                     </a:stretch>
@@ -4262,7 +4258,7 @@
                     <pic:cNvPicPr/>
                   </pic:nvPicPr>
                   <pic:blipFill>
-                    <a:blip r:embed="rId10" cstate="print"/>
+                    <a:blip r:embed="rId15" cstate="print"/>
                     <a:stretch>
                       <a:fillRect/>
                     </a:stretch>
@@ -4342,9 +4338,11 @@
         </w:rPr>
         <w:t xml:space="preserve"> </w:t>
       </w:r>
+      <w:proofErr w:type="gramStart"/>
       <w:r>
         <w:t>user</w:t>
       </w:r>
+      <w:proofErr w:type="gramEnd"/>
       <w:r>
         <w:rPr>
           <w:spacing w:val="-5"/>
@@ -4468,7 +4466,7 @@
                     <pic:cNvPicPr/>
                   </pic:nvPicPr>
                   <pic:blipFill>
-                    <a:blip r:embed="rId11" cstate="print"/>
+                    <a:blip r:embed="rId16" cstate="print"/>
                     <a:stretch>
                       <a:fillRect/>
                     </a:stretch>
@@ -4632,9 +4630,15 @@
         </w:tabs>
         <w:spacing w:before="46"/>
         <w:ind w:left="2637" w:hanging="358"/>
+        <w:rPr>
+          <w:lang w:val="es-CO"/>
+        </w:rPr>
       </w:pPr>
       <w:proofErr w:type="spellStart"/>
       <w:r>
+        <w:rPr>
+          <w:lang w:val="es-CO"/>
+        </w:rPr>
         <w:lastRenderedPageBreak/>
         <w:t>ModX</w:t>
       </w:r>
@@ -4642,18 +4646,23 @@
       <w:r>
         <w:rPr>
           <w:spacing w:val="-1"/>
-        </w:rPr>
-        <w:t xml:space="preserve"> </w:t>
-      </w:r>
-      <w:r>
+          <w:lang w:val="es-CO"/>
+        </w:rPr>
+        <w:t xml:space="preserve"> </w:t>
+      </w:r>
+      <w:r>
+        <w:rPr>
+          <w:lang w:val="es-CO"/>
+        </w:rPr>
         <w:t xml:space="preserve">= </w:t>
       </w:r>
-      <w:hyperlink r:id="rId12">
+      <w:hyperlink r:id="rId17">
         <w:r>
           <w:rPr>
             <w:color w:val="0562C1"/>
             <w:spacing w:val="-2"/>
             <w:u w:val="single" w:color="0562C1"/>
+            <w:lang w:val="es-CO"/>
           </w:rPr>
           <w:t>https://pyteomics.readthedocs.io/en/latest/api/parser.html</w:t>
         </w:r>
@@ -4665,6 +4674,7 @@
         <w:spacing w:before="12"/>
         <w:rPr>
           <w:sz w:val="20"/>
+          <w:lang w:val="es-CO"/>
         </w:rPr>
       </w:pPr>
       <w:r>
@@ -4695,7 +4705,7 @@
                     <pic:cNvPicPr/>
                   </pic:nvPicPr>
                   <pic:blipFill>
-                    <a:blip r:embed="rId13" cstate="print"/>
+                    <a:blip r:embed="rId18" cstate="print"/>
                     <a:stretch>
                       <a:fillRect/>
                     </a:stretch>
@@ -4720,6 +4730,9 @@
       <w:pPr>
         <w:pStyle w:val="BodyText"/>
         <w:spacing w:before="120"/>
+        <w:rPr>
+          <w:lang w:val="es-CO"/>
+        </w:rPr>
       </w:pPr>
     </w:p>
     <w:p>
@@ -5688,7 +5701,6 @@
         </w:rPr>
         <w:t xml:space="preserve"> </w:t>
       </w:r>
-      <w:proofErr w:type="gramStart"/>
       <w:r>
         <w:t>takes</w:t>
       </w:r>
@@ -5701,7 +5713,6 @@
       <w:r>
         <w:t>.isotopes</w:t>
       </w:r>
-      <w:proofErr w:type="gramEnd"/>
       <w:r>
         <w:rPr>
           <w:spacing w:val="-3"/>
@@ -5905,11 +5916,9 @@
         <w:ind w:right="595"/>
         <w:jc w:val="left"/>
       </w:pPr>
-      <w:proofErr w:type="gramStart"/>
       <w:r>
         <w:t>.isotopes</w:t>
       </w:r>
-      <w:proofErr w:type="gramEnd"/>
       <w:r>
         <w:rPr>
           <w:spacing w:val="-3"/>
@@ -6054,7 +6063,7 @@
         </w:rPr>
         <w:t>(</w:t>
       </w:r>
-      <w:hyperlink r:id="rId14">
+      <w:hyperlink r:id="rId19">
         <w:r>
           <w:rPr>
             <w:spacing w:val="-2"/>
@@ -6154,13 +6163,8 @@
         <w:t>m/</w:t>
       </w:r>
       <w:proofErr w:type="spellStart"/>
-      <w:proofErr w:type="gramStart"/>
-      <w:r>
-        <w:t>z,z</w:t>
-      </w:r>
-      <w:proofErr w:type="gramEnd"/>
-      <w:r>
-        <w:t>,int</w:t>
+      <w:r>
+        <w:t>z,z,int</w:t>
       </w:r>
       <w:proofErr w:type="spellEnd"/>
       <w:r>
@@ -6296,118 +6300,121 @@
         <w:spacing w:before="0" w:line="259" w:lineRule="auto"/>
         <w:ind w:right="260" w:hanging="361"/>
       </w:pPr>
+      <w:r>
+        <w:t>Upload</w:t>
+      </w:r>
+      <w:r>
+        <w:rPr>
+          <w:spacing w:val="-3"/>
+        </w:rPr>
+        <w:t xml:space="preserve"> </w:t>
+      </w:r>
+      <w:r>
+        <w:t>.ions</w:t>
+      </w:r>
+      <w:r>
+        <w:rPr>
+          <w:spacing w:val="-4"/>
+        </w:rPr>
+        <w:t xml:space="preserve"> </w:t>
+      </w:r>
+      <w:r>
+        <w:t>(a</w:t>
+      </w:r>
+      <w:r>
+        <w:rPr>
+          <w:spacing w:val="-2"/>
+        </w:rPr>
+        <w:t xml:space="preserve"> </w:t>
+      </w:r>
+      <w:r>
+        <w:t>previously</w:t>
+      </w:r>
+      <w:r>
+        <w:rPr>
+          <w:spacing w:val="-3"/>
+        </w:rPr>
+        <w:t xml:space="preserve"> </w:t>
+      </w:r>
+      <w:r>
+        <w:t>produced</w:t>
+      </w:r>
+      <w:r>
+        <w:rPr>
+          <w:spacing w:val="-3"/>
+        </w:rPr>
+        <w:t xml:space="preserve"> </w:t>
+      </w:r>
+      <w:r>
+        <w:t>theoretical</w:t>
+      </w:r>
+      <w:r>
+        <w:rPr>
+          <w:spacing w:val="-2"/>
+        </w:rPr>
+        <w:t xml:space="preserve"> </w:t>
+      </w:r>
+      <w:r>
+        <w:t>ion</w:t>
+      </w:r>
+      <w:r>
+        <w:rPr>
+          <w:spacing w:val="-3"/>
+        </w:rPr>
+        <w:t xml:space="preserve"> </w:t>
+      </w:r>
+      <w:r>
+        <w:t>database)</w:t>
+      </w:r>
+      <w:r>
+        <w:rPr>
+          <w:spacing w:val="-2"/>
+        </w:rPr>
+        <w:t xml:space="preserve"> </w:t>
+      </w:r>
+      <w:r>
+        <w:t>files</w:t>
+      </w:r>
+      <w:r>
+        <w:rPr>
+          <w:spacing w:val="-4"/>
+        </w:rPr>
+        <w:t xml:space="preserve"> </w:t>
+      </w:r>
+      <w:r>
+        <w:t>when</w:t>
+      </w:r>
+      <w:r>
+        <w:rPr>
+          <w:spacing w:val="-3"/>
+        </w:rPr>
+        <w:t xml:space="preserve"> </w:t>
+      </w:r>
+      <w:r>
+        <w:t>prompted</w:t>
+      </w:r>
+      <w:r>
+        <w:rPr>
+          <w:spacing w:val="-3"/>
+        </w:rPr>
+        <w:t xml:space="preserve"> </w:t>
+      </w:r>
       <w:proofErr w:type="gramStart"/>
       <w:r>
-        <w:t>Upload</w:t>
-      </w:r>
-      <w:r>
-        <w:rPr>
-          <w:spacing w:val="-3"/>
-        </w:rPr>
-        <w:t xml:space="preserve"> </w:t>
-      </w:r>
-      <w:r>
-        <w:t>.ions</w:t>
+        <w:t>to,</w:t>
+      </w:r>
+      <w:r>
+        <w:rPr>
+          <w:spacing w:val="-2"/>
+        </w:rPr>
+        <w:t xml:space="preserve"> </w:t>
+      </w:r>
+      <w:r>
+        <w:t>if</w:t>
       </w:r>
       <w:proofErr w:type="gramEnd"/>
       <w:r>
-        <w:rPr>
-          <w:spacing w:val="-4"/>
-        </w:rPr>
-        <w:t xml:space="preserve"> </w:t>
-      </w:r>
-      <w:r>
-        <w:t>(a</w:t>
-      </w:r>
-      <w:r>
-        <w:rPr>
-          <w:spacing w:val="-2"/>
-        </w:rPr>
-        <w:t xml:space="preserve"> </w:t>
-      </w:r>
-      <w:r>
-        <w:t>previously</w:t>
-      </w:r>
-      <w:r>
-        <w:rPr>
-          <w:spacing w:val="-3"/>
-        </w:rPr>
-        <w:t xml:space="preserve"> </w:t>
-      </w:r>
-      <w:r>
-        <w:t>produced</w:t>
-      </w:r>
-      <w:r>
-        <w:rPr>
-          <w:spacing w:val="-3"/>
-        </w:rPr>
-        <w:t xml:space="preserve"> </w:t>
-      </w:r>
-      <w:r>
-        <w:t>theoretical</w:t>
-      </w:r>
-      <w:r>
-        <w:rPr>
-          <w:spacing w:val="-2"/>
-        </w:rPr>
-        <w:t xml:space="preserve"> </w:t>
-      </w:r>
-      <w:r>
-        <w:t>ion</w:t>
-      </w:r>
-      <w:r>
-        <w:rPr>
-          <w:spacing w:val="-3"/>
-        </w:rPr>
-        <w:t xml:space="preserve"> </w:t>
-      </w:r>
-      <w:r>
-        <w:t>database)</w:t>
-      </w:r>
-      <w:r>
-        <w:rPr>
-          <w:spacing w:val="-2"/>
-        </w:rPr>
-        <w:t xml:space="preserve"> </w:t>
-      </w:r>
-      <w:r>
-        <w:t>files</w:t>
-      </w:r>
-      <w:r>
-        <w:rPr>
-          <w:spacing w:val="-4"/>
-        </w:rPr>
-        <w:t xml:space="preserve"> </w:t>
-      </w:r>
-      <w:r>
-        <w:t>when</w:t>
-      </w:r>
-      <w:r>
-        <w:rPr>
-          <w:spacing w:val="-3"/>
-        </w:rPr>
-        <w:t xml:space="preserve"> </w:t>
-      </w:r>
-      <w:r>
-        <w:t>prompted</w:t>
-      </w:r>
-      <w:r>
-        <w:rPr>
-          <w:spacing w:val="-3"/>
-        </w:rPr>
-        <w:t xml:space="preserve"> </w:t>
-      </w:r>
-      <w:r>
-        <w:t>to,</w:t>
-      </w:r>
-      <w:r>
-        <w:rPr>
-          <w:spacing w:val="-2"/>
-        </w:rPr>
-        <w:t xml:space="preserve"> </w:t>
-      </w:r>
-      <w:r>
-        <w:t>if a theoretical database has been created.</w:t>
+        <w:t xml:space="preserve"> a theoretical database has been created.</w:t>
       </w:r>
     </w:p>
     <w:p>
@@ -6602,9 +6609,11 @@
         </w:rPr>
         <w:t xml:space="preserve"> </w:t>
       </w:r>
+      <w:proofErr w:type="gramStart"/>
       <w:r>
         <w:t>thru</w:t>
       </w:r>
+      <w:proofErr w:type="gramEnd"/>
       <w:r>
         <w:rPr>
           <w:spacing w:val="-6"/>
@@ -6681,7 +6690,7 @@
                     <pic:cNvPicPr/>
                   </pic:nvPicPr>
                   <pic:blipFill>
-                    <a:blip r:embed="rId15" cstate="print"/>
+                    <a:blip r:embed="rId20" cstate="print"/>
                     <a:stretch>
                       <a:fillRect/>
                     </a:stretch>
@@ -6942,14 +6951,7 @@
           <w:i/>
           <w:color w:val="FF0000"/>
         </w:rPr>
-        <w:t>window</w:t>
-      </w:r>
-      <w:r>
-        <w:rPr>
-          <w:i/>
-          <w:color w:val="FF0000"/>
-        </w:rPr>
-        <w:t xml:space="preserve"> running with </w:t>
+        <w:t xml:space="preserve">window running with </w:t>
       </w:r>
       <w:proofErr w:type="spellStart"/>
       <w:r>
@@ -7236,7 +7238,7 @@
                     <pic:cNvPicPr/>
                   </pic:nvPicPr>
                   <pic:blipFill>
-                    <a:blip r:embed="rId16" cstate="print"/>
+                    <a:blip r:embed="rId21" cstate="print"/>
                     <a:stretch>
                       <a:fillRect/>
                     </a:stretch>
@@ -8312,11 +8314,19 @@
         </w:rPr>
         <w:t xml:space="preserve"> </w:t>
       </w:r>
-      <w:r>
-        <w:rPr>
-          <w:sz w:val="18"/>
-        </w:rPr>
-        <w:t>bool.</w:t>
+      <w:proofErr w:type="gramStart"/>
+      <w:r>
+        <w:rPr>
+          <w:sz w:val="18"/>
+        </w:rPr>
+        <w:t>bool</w:t>
+      </w:r>
+      <w:proofErr w:type="gramEnd"/>
+      <w:r>
+        <w:rPr>
+          <w:sz w:val="18"/>
+        </w:rPr>
+        <w:t>.</w:t>
       </w:r>
       <w:r>
         <w:rPr>
@@ -8723,21 +8733,12 @@
         </w:rPr>
       </w:pPr>
       <w:proofErr w:type="spellStart"/>
-      <w:proofErr w:type="gramStart"/>
-      <w:r>
-        <w:rPr>
-          <w:spacing w:val="-2"/>
-          <w:sz w:val="18"/>
-        </w:rPr>
-        <w:t>sshl;shl</w:t>
-      </w:r>
-      <w:proofErr w:type="gramEnd"/>
-      <w:r>
-        <w:rPr>
-          <w:spacing w:val="-2"/>
-          <w:sz w:val="18"/>
-        </w:rPr>
-        <w:t>;chhsshl;hl;sh;h</w:t>
+      <w:r>
+        <w:rPr>
+          <w:spacing w:val="-2"/>
+          <w:sz w:val="18"/>
+        </w:rPr>
+        <w:t>sshl;shl;chhsshl;hl;sh;h</w:t>
       </w:r>
       <w:proofErr w:type="spellEnd"/>
     </w:p>
@@ -9237,91 +9238,97 @@
         </w:rPr>
         <w:t xml:space="preserve"> </w:t>
       </w:r>
+      <w:r>
+        <w:rPr>
+          <w:sz w:val="18"/>
+        </w:rPr>
+        <w:t>positions</w:t>
+      </w:r>
+      <w:r>
+        <w:rPr>
+          <w:spacing w:val="-3"/>
+          <w:sz w:val="18"/>
+        </w:rPr>
+        <w:t xml:space="preserve"> </w:t>
+      </w:r>
+      <w:r>
+        <w:rPr>
+          <w:sz w:val="18"/>
+        </w:rPr>
+        <w:t>,</w:t>
+      </w:r>
+      <w:r>
+        <w:rPr>
+          <w:spacing w:val="-2"/>
+          <w:sz w:val="18"/>
+        </w:rPr>
+        <w:t xml:space="preserve"> </w:t>
+      </w:r>
+      <w:r>
+        <w:rPr>
+          <w:sz w:val="18"/>
+        </w:rPr>
+        <w:t>if</w:t>
+      </w:r>
+      <w:r>
+        <w:rPr>
+          <w:spacing w:val="-2"/>
+          <w:sz w:val="18"/>
+        </w:rPr>
+        <w:t xml:space="preserve"> </w:t>
+      </w:r>
+      <w:r>
+        <w:rPr>
+          <w:sz w:val="18"/>
+        </w:rPr>
+        <w:t>these</w:t>
+      </w:r>
+      <w:r>
+        <w:rPr>
+          <w:spacing w:val="-1"/>
+          <w:sz w:val="18"/>
+        </w:rPr>
+        <w:t xml:space="preserve"> </w:t>
+      </w:r>
+      <w:r>
+        <w:rPr>
+          <w:sz w:val="18"/>
+        </w:rPr>
+        <w:t>positions</w:t>
+      </w:r>
+      <w:r>
+        <w:rPr>
+          <w:spacing w:val="-3"/>
+          <w:sz w:val="18"/>
+        </w:rPr>
+        <w:t xml:space="preserve"> </w:t>
+      </w:r>
+      <w:r>
+        <w:rPr>
+          <w:sz w:val="18"/>
+        </w:rPr>
+        <w:t>were</w:t>
+      </w:r>
+      <w:r>
+        <w:rPr>
+          <w:spacing w:val="-3"/>
+          <w:sz w:val="18"/>
+        </w:rPr>
+        <w:t xml:space="preserve"> </w:t>
+      </w:r>
       <w:proofErr w:type="gramStart"/>
       <w:r>
         <w:rPr>
           <w:sz w:val="18"/>
         </w:rPr>
-        <w:t>positions</w:t>
-      </w:r>
-      <w:r>
-        <w:rPr>
-          <w:spacing w:val="-3"/>
-          <w:sz w:val="18"/>
-        </w:rPr>
-        <w:t xml:space="preserve"> </w:t>
-      </w:r>
-      <w:r>
-        <w:rPr>
-          <w:sz w:val="18"/>
-        </w:rPr>
-        <w:t>,</w:t>
+        <w:t>obtain</w:t>
       </w:r>
       <w:proofErr w:type="gramEnd"/>
       <w:r>
         <w:rPr>
-          <w:spacing w:val="-2"/>
-          <w:sz w:val="18"/>
-        </w:rPr>
-        <w:t xml:space="preserve"> </w:t>
-      </w:r>
-      <w:r>
-        <w:rPr>
-          <w:sz w:val="18"/>
-        </w:rPr>
-        <w:t>if</w:t>
-      </w:r>
-      <w:r>
-        <w:rPr>
-          <w:spacing w:val="-2"/>
-          <w:sz w:val="18"/>
-        </w:rPr>
-        <w:t xml:space="preserve"> </w:t>
-      </w:r>
-      <w:r>
-        <w:rPr>
-          <w:sz w:val="18"/>
-        </w:rPr>
-        <w:t>these</w:t>
-      </w:r>
-      <w:r>
-        <w:rPr>
-          <w:spacing w:val="-1"/>
-          <w:sz w:val="18"/>
-        </w:rPr>
-        <w:t xml:space="preserve"> </w:t>
-      </w:r>
-      <w:r>
-        <w:rPr>
-          <w:sz w:val="18"/>
-        </w:rPr>
-        <w:t>positions</w:t>
-      </w:r>
-      <w:r>
-        <w:rPr>
-          <w:spacing w:val="-3"/>
-          <w:sz w:val="18"/>
-        </w:rPr>
-        <w:t xml:space="preserve"> </w:t>
-      </w:r>
-      <w:r>
-        <w:rPr>
-          <w:sz w:val="18"/>
-        </w:rPr>
-        <w:t>were</w:t>
-      </w:r>
-      <w:r>
-        <w:rPr>
-          <w:spacing w:val="-3"/>
-          <w:sz w:val="18"/>
-        </w:rPr>
-        <w:t xml:space="preserve"> </w:t>
-      </w:r>
-      <w:r>
-        <w:rPr>
-          <w:sz w:val="18"/>
-        </w:rPr>
-        <w:t xml:space="preserve">obtain from the uniport database. Put “0” is no offset </w:t>
+          <w:sz w:val="18"/>
+        </w:rPr>
+        <w:t xml:space="preserve"> from the uniport database. Put “0” is no offset </w:t>
       </w:r>
       <w:proofErr w:type="gramStart"/>
       <w:r>
@@ -10142,7 +10149,6 @@
         <w:t xml:space="preserve"> </w:t>
       </w:r>
       <w:proofErr w:type="spellStart"/>
-      <w:proofErr w:type="gramStart"/>
       <w:r>
         <w:rPr>
           <w:spacing w:val="-2"/>
@@ -10151,7 +10157,6 @@
         <w:t>pyrogluQ;GiiF</w:t>
       </w:r>
       <w:proofErr w:type="spellEnd"/>
-      <w:proofErr w:type="gramEnd"/>
       <w:r>
         <w:rPr>
           <w:spacing w:val="-2"/>
@@ -10384,107 +10389,107 @@
         <w:t xml:space="preserve"> </w:t>
       </w:r>
       <w:proofErr w:type="spellStart"/>
+      <w:r>
+        <w:rPr>
+          <w:sz w:val="18"/>
+        </w:rPr>
+        <w:t>bool.If</w:t>
+      </w:r>
+      <w:proofErr w:type="spellEnd"/>
+      <w:r>
+        <w:rPr>
+          <w:spacing w:val="-2"/>
+          <w:sz w:val="18"/>
+        </w:rPr>
+        <w:t xml:space="preserve"> </w:t>
+      </w:r>
+      <w:r>
+        <w:rPr>
+          <w:sz w:val="18"/>
+        </w:rPr>
+        <w:t>TRUE,</w:t>
+      </w:r>
+      <w:r>
+        <w:rPr>
+          <w:spacing w:val="-3"/>
+          <w:sz w:val="18"/>
+        </w:rPr>
+        <w:t xml:space="preserve"> </w:t>
+      </w:r>
+      <w:r>
+        <w:rPr>
+          <w:sz w:val="18"/>
+        </w:rPr>
+        <w:t>Auto</w:t>
+      </w:r>
+      <w:r>
+        <w:rPr>
+          <w:spacing w:val="-2"/>
+          <w:sz w:val="18"/>
+        </w:rPr>
+        <w:t xml:space="preserve"> </w:t>
+      </w:r>
+      <w:r>
+        <w:rPr>
+          <w:sz w:val="18"/>
+        </w:rPr>
+        <w:t>calibration</w:t>
+      </w:r>
+      <w:r>
+        <w:rPr>
+          <w:spacing w:val="-3"/>
+          <w:sz w:val="18"/>
+        </w:rPr>
+        <w:t xml:space="preserve"> </w:t>
+      </w:r>
+      <w:r>
+        <w:rPr>
+          <w:sz w:val="18"/>
+        </w:rPr>
+        <w:t>will</w:t>
+      </w:r>
+      <w:r>
+        <w:rPr>
+          <w:spacing w:val="-4"/>
+          <w:sz w:val="18"/>
+        </w:rPr>
+        <w:t xml:space="preserve"> </w:t>
+      </w:r>
+      <w:r>
+        <w:rPr>
+          <w:sz w:val="18"/>
+        </w:rPr>
+        <w:t>be</w:t>
+      </w:r>
+      <w:r>
+        <w:rPr>
+          <w:spacing w:val="-2"/>
+          <w:sz w:val="18"/>
+        </w:rPr>
+        <w:t xml:space="preserve"> </w:t>
+      </w:r>
+      <w:r>
+        <w:rPr>
+          <w:sz w:val="18"/>
+        </w:rPr>
+        <w:t>performed</w:t>
+      </w:r>
+      <w:r>
+        <w:rPr>
+          <w:spacing w:val="-1"/>
+          <w:sz w:val="18"/>
+        </w:rPr>
+        <w:t xml:space="preserve"> </w:t>
+      </w:r>
       <w:proofErr w:type="gramStart"/>
       <w:r>
         <w:rPr>
-          <w:sz w:val="18"/>
-        </w:rPr>
-        <w:t>bool.If</w:t>
-      </w:r>
-      <w:proofErr w:type="spellEnd"/>
+          <w:spacing w:val="-2"/>
+          <w:sz w:val="18"/>
+        </w:rPr>
+        <w:t>using</w:t>
+      </w:r>
       <w:proofErr w:type="gramEnd"/>
-      <w:r>
-        <w:rPr>
-          <w:spacing w:val="-2"/>
-          <w:sz w:val="18"/>
-        </w:rPr>
-        <w:t xml:space="preserve"> </w:t>
-      </w:r>
-      <w:r>
-        <w:rPr>
-          <w:sz w:val="18"/>
-        </w:rPr>
-        <w:t>TRUE,</w:t>
-      </w:r>
-      <w:r>
-        <w:rPr>
-          <w:spacing w:val="-3"/>
-          <w:sz w:val="18"/>
-        </w:rPr>
-        <w:t xml:space="preserve"> </w:t>
-      </w:r>
-      <w:r>
-        <w:rPr>
-          <w:sz w:val="18"/>
-        </w:rPr>
-        <w:t>Auto</w:t>
-      </w:r>
-      <w:r>
-        <w:rPr>
-          <w:spacing w:val="-2"/>
-          <w:sz w:val="18"/>
-        </w:rPr>
-        <w:t xml:space="preserve"> </w:t>
-      </w:r>
-      <w:r>
-        <w:rPr>
-          <w:sz w:val="18"/>
-        </w:rPr>
-        <w:t>calibration</w:t>
-      </w:r>
-      <w:r>
-        <w:rPr>
-          <w:spacing w:val="-3"/>
-          <w:sz w:val="18"/>
-        </w:rPr>
-        <w:t xml:space="preserve"> </w:t>
-      </w:r>
-      <w:r>
-        <w:rPr>
-          <w:sz w:val="18"/>
-        </w:rPr>
-        <w:t>will</w:t>
-      </w:r>
-      <w:r>
-        <w:rPr>
-          <w:spacing w:val="-4"/>
-          <w:sz w:val="18"/>
-        </w:rPr>
-        <w:t xml:space="preserve"> </w:t>
-      </w:r>
-      <w:r>
-        <w:rPr>
-          <w:sz w:val="18"/>
-        </w:rPr>
-        <w:t>be</w:t>
-      </w:r>
-      <w:r>
-        <w:rPr>
-          <w:spacing w:val="-2"/>
-          <w:sz w:val="18"/>
-        </w:rPr>
-        <w:t xml:space="preserve"> </w:t>
-      </w:r>
-      <w:r>
-        <w:rPr>
-          <w:sz w:val="18"/>
-        </w:rPr>
-        <w:t>performed</w:t>
-      </w:r>
-      <w:r>
-        <w:rPr>
-          <w:spacing w:val="-1"/>
-          <w:sz w:val="18"/>
-        </w:rPr>
-        <w:t xml:space="preserve"> </w:t>
-      </w:r>
-      <w:r>
-        <w:rPr>
-          <w:spacing w:val="-2"/>
-          <w:sz w:val="18"/>
-        </w:rPr>
-        <w:t>using</w:t>
-      </w:r>
     </w:p>
     <w:p>
       <w:pPr>
@@ -10492,7 +10497,7 @@
           <w:sz w:val="18"/>
         </w:rPr>
         <w:sectPr>
-          <w:headerReference w:type="default" r:id="rId17"/>
+          <w:headerReference w:type="default" r:id="rId22"/>
           <w:pgSz w:w="15840" w:h="12240" w:orient="landscape"/>
           <w:pgMar w:top="1380" w:right="1340" w:bottom="280" w:left="1320" w:header="745" w:footer="0" w:gutter="0"/>
           <w:cols w:space="720"/>
@@ -10574,7 +10579,7 @@
                     <pic:cNvPicPr/>
                   </pic:nvPicPr>
                   <pic:blipFill>
-                    <a:blip r:embed="rId18" cstate="print"/>
+                    <a:blip r:embed="rId23" cstate="print"/>
                     <a:stretch>
                       <a:fillRect/>
                     </a:stretch>
@@ -11048,13 +11053,8 @@
         <w:t xml:space="preserve"> coordinates of the spectrum of interest. First a .csv file with experimental ions (mass-to-charge ratio, charge, intensity with headers m/</w:t>
       </w:r>
       <w:proofErr w:type="spellStart"/>
-      <w:proofErr w:type="gramStart"/>
-      <w:r>
-        <w:t>z,z</w:t>
-      </w:r>
-      <w:proofErr w:type="gramEnd"/>
-      <w:r>
-        <w:t>,int</w:t>
+      <w:r>
+        <w:t>z,z,int</w:t>
       </w:r>
       <w:proofErr w:type="spellEnd"/>
       <w:r>
@@ -11168,13 +11168,8 @@
                         <w:txbxContent>
                           <w:p>
                             <w:r>
-                              <w:t>For IM-MS data obtained in Waters instrument use IMTBX-</w:t>
+                              <w:t>For IM-MS data obtained in Waters instrument use IMTBX-Grppr</w:t>
                             </w:r>
-                            <w:proofErr w:type="spellStart"/>
-                            <w:r>
-                              <w:t>Grppr</w:t>
-                            </w:r>
-                            <w:proofErr w:type="spellEnd"/>
                             <w:r>
                               <w:t xml:space="preserve"> (</w:t>
                             </w:r>
@@ -11185,21 +11180,13 @@
                               <w:t>)</w:t>
                             </w:r>
                             <w:r>
-                              <w:t xml:space="preserve"> to </w:t>
-                            </w:r>
-                            <w:proofErr w:type="gramStart"/>
-                            <w:r>
-                              <w:t>produced .isot</w:t>
+                              <w:t xml:space="preserve"> to produced .isot</w:t>
                             </w:r>
                             <w:r>
                               <w:t>o</w:t>
                             </w:r>
                             <w:r>
-                              <w:t>pes</w:t>
-                            </w:r>
-                            <w:proofErr w:type="gramEnd"/>
-                            <w:r>
-                              <w:t xml:space="preserve"> file</w:t>
+                              <w:t>pes file</w:t>
                             </w:r>
                             <w:r>
                               <w:t>s</w:t>
@@ -11213,23 +11200,13 @@
                           </w:p>
                           <w:p/>
                           <w:p>
-                            <w:proofErr w:type="gramStart"/>
                             <w:r>
-                              <w:t>.isotopes</w:t>
-                            </w:r>
-                            <w:proofErr w:type="gramEnd"/>
-                            <w:r>
-                              <w:t xml:space="preserve"> files &gt; .csv </w:t>
+                              <w:t xml:space="preserve">.isotopes files &gt; .csv </w:t>
                             </w:r>
                           </w:p>
                           <w:p>
-                            <w:proofErr w:type="spellStart"/>
                             <w:r>
-                              <w:t>mz_mono</w:t>
-                            </w:r>
-                            <w:proofErr w:type="spellEnd"/>
-                            <w:r>
-                              <w:t xml:space="preserve"> &gt; m/z</w:t>
+                              <w:t>mz_mono &gt; m/z</w:t>
                             </w:r>
                           </w:p>
                           <w:p>
@@ -11238,19 +11215,9 @@
                             </w:r>
                           </w:p>
                           <w:p>
-                            <w:proofErr w:type="spellStart"/>
                             <w:r>
-                              <w:t>ab_top_total</w:t>
+                              <w:t>ab_top_total &gt; int (intensity )</w:t>
                             </w:r>
-                            <w:proofErr w:type="spellEnd"/>
-                            <w:r>
-                              <w:t xml:space="preserve"> &gt; int (</w:t>
-                            </w:r>
-                            <w:proofErr w:type="gramStart"/>
-                            <w:r>
-                              <w:t>intensity )</w:t>
-                            </w:r>
-                            <w:proofErr w:type="gramEnd"/>
                           </w:p>
                         </w:txbxContent>
                       </wps:txbx>
@@ -11280,13 +11247,8 @@
                   <w:txbxContent>
                     <w:p>
                       <w:r>
-                        <w:t>For IM-MS data obtained in Waters instrument use IMTBX-</w:t>
+                        <w:t>For IM-MS data obtained in Waters instrument use IMTBX-Grppr</w:t>
                       </w:r>
-                      <w:proofErr w:type="spellStart"/>
-                      <w:r>
-                        <w:t>Grppr</w:t>
-                      </w:r>
-                      <w:proofErr w:type="spellEnd"/>
                       <w:r>
                         <w:t xml:space="preserve"> (</w:t>
                       </w:r>
@@ -11297,21 +11259,13 @@
                         <w:t>)</w:t>
                       </w:r>
                       <w:r>
-                        <w:t xml:space="preserve"> to </w:t>
-                      </w:r>
-                      <w:proofErr w:type="gramStart"/>
-                      <w:r>
-                        <w:t>produced .isot</w:t>
+                        <w:t xml:space="preserve"> to produced .isot</w:t>
                       </w:r>
                       <w:r>
                         <w:t>o</w:t>
                       </w:r>
                       <w:r>
-                        <w:t>pes</w:t>
-                      </w:r>
-                      <w:proofErr w:type="gramEnd"/>
-                      <w:r>
-                        <w:t xml:space="preserve"> file</w:t>
+                        <w:t>pes file</w:t>
                       </w:r>
                       <w:r>
                         <w:t>s</w:t>
@@ -11325,23 +11279,13 @@
                     </w:p>
                     <w:p/>
                     <w:p>
-                      <w:proofErr w:type="gramStart"/>
                       <w:r>
-                        <w:t>.isotopes</w:t>
-                      </w:r>
-                      <w:proofErr w:type="gramEnd"/>
-                      <w:r>
-                        <w:t xml:space="preserve"> files &gt; .csv </w:t>
+                        <w:t xml:space="preserve">.isotopes files &gt; .csv </w:t>
                       </w:r>
                     </w:p>
                     <w:p>
-                      <w:proofErr w:type="spellStart"/>
                       <w:r>
-                        <w:t>mz_mono</w:t>
-                      </w:r>
-                      <w:proofErr w:type="spellEnd"/>
-                      <w:r>
-                        <w:t xml:space="preserve"> &gt; m/z</w:t>
+                        <w:t>mz_mono &gt; m/z</w:t>
                       </w:r>
                     </w:p>
                     <w:p>
@@ -11350,19 +11294,9 @@
                       </w:r>
                     </w:p>
                     <w:p>
-                      <w:proofErr w:type="spellStart"/>
                       <w:r>
-                        <w:t>ab_top_total</w:t>
+                        <w:t>ab_top_total &gt; int (intensity )</w:t>
                       </w:r>
-                      <w:proofErr w:type="spellEnd"/>
-                      <w:r>
-                        <w:t xml:space="preserve"> &gt; int (</w:t>
-                      </w:r>
-                      <w:proofErr w:type="gramStart"/>
-                      <w:r>
-                        <w:t>intensity )</w:t>
-                      </w:r>
-                      <w:proofErr w:type="gramEnd"/>
                     </w:p>
                   </w:txbxContent>
                 </v:textbox>
@@ -11392,7 +11326,7 @@
                     <pic:cNvPicPr/>
                   </pic:nvPicPr>
                   <pic:blipFill>
-                    <a:blip r:embed="rId19"/>
+                    <a:blip r:embed="rId24"/>
                     <a:stretch>
                       <a:fillRect/>
                     </a:stretch>
@@ -11462,7 +11396,7 @@
                     <pic:cNvPicPr/>
                   </pic:nvPicPr>
                   <pic:blipFill>
-                    <a:blip r:embed="rId20">
+                    <a:blip r:embed="rId25">
                       <a:extLst>
                         <a:ext uri="{28A0092B-C50C-407E-A947-70E740481C1C}">
                           <a14:useLocalDpi xmlns:a14="http://schemas.microsoft.com/office/drawing/2010/main" val="0"/>
@@ -12335,15 +12269,15 @@
         <w:ind w:left="2460" w:right="112"/>
       </w:pPr>
       <w:r>
-        <w:t xml:space="preserve">Once you click run, the program will request a batch file that contains the locations of other files. In order to set the internal run three files will be used: _interexpion.csv (product of </w:t>
+        <w:t xml:space="preserve">Once you click run, the program will request a batch file that contains the locations of other files. </w:t>
       </w:r>
       <w:proofErr w:type="gramStart"/>
       <w:r>
-        <w:t>IV.I</w:t>
+        <w:t>In order to</w:t>
       </w:r>
       <w:proofErr w:type="gramEnd"/>
       <w:r>
-        <w:t xml:space="preserve"> Input Generator), a parameter file to create the </w:t>
+        <w:t xml:space="preserve"> set the internal run three files will be used: _interexpion.csv (product of IV.I Input Generator), a parameter file to create the </w:t>
       </w:r>
       <w:r>
         <w:lastRenderedPageBreak/>
@@ -12532,7 +12466,15 @@
         <w:t xml:space="preserve"> </w:t>
       </w:r>
       <w:r>
-        <w:t xml:space="preserve">will find a description of each file and what their columns mean. </w:t>
+        <w:t xml:space="preserve">will find a description of each file and what </w:t>
+      </w:r>
+      <w:proofErr w:type="gramStart"/>
+      <w:r>
+        <w:t>their</w:t>
+      </w:r>
+      <w:proofErr w:type="gramEnd"/>
+      <w:r>
+        <w:t xml:space="preserve"> columns mean. </w:t>
       </w:r>
       <w:r>
         <w:rPr>
@@ -12606,7 +12548,7 @@
                     <pic:cNvPicPr/>
                   </pic:nvPicPr>
                   <pic:blipFill>
-                    <a:blip r:embed="rId21" cstate="print"/>
+                    <a:blip r:embed="rId26" cstate="print"/>
                     <a:stretch>
                       <a:fillRect/>
                     </a:stretch>
@@ -14026,8 +13968,13 @@
         </w:rPr>
         <w:t xml:space="preserve"> </w:t>
       </w:r>
-      <w:r>
-        <w:t>bool.</w:t>
+      <w:proofErr w:type="gramStart"/>
+      <w:r>
+        <w:t>bool</w:t>
+      </w:r>
+      <w:proofErr w:type="gramEnd"/>
+      <w:r>
+        <w:t>.</w:t>
       </w:r>
       <w:r>
         <w:rPr>
@@ -14333,28 +14280,34 @@
         </w:rPr>
         <w:t xml:space="preserve"> </w:t>
       </w:r>
+      <w:r>
+        <w:t>positions</w:t>
+      </w:r>
+      <w:r>
+        <w:rPr>
+          <w:spacing w:val="-2"/>
+        </w:rPr>
+        <w:t xml:space="preserve"> </w:t>
+      </w:r>
+      <w:r>
+        <w:t>,</w:t>
+      </w:r>
+      <w:r>
+        <w:rPr>
+          <w:spacing w:val="-4"/>
+        </w:rPr>
+        <w:t xml:space="preserve"> </w:t>
+      </w:r>
+      <w:r>
+        <w:t xml:space="preserve">if these positions were </w:t>
+      </w:r>
       <w:proofErr w:type="gramStart"/>
       <w:r>
-        <w:t>positions</w:t>
-      </w:r>
-      <w:r>
-        <w:rPr>
-          <w:spacing w:val="-2"/>
-        </w:rPr>
-        <w:t xml:space="preserve"> </w:t>
-      </w:r>
-      <w:r>
-        <w:t>,</w:t>
+        <w:t>obtain</w:t>
       </w:r>
       <w:proofErr w:type="gramEnd"/>
       <w:r>
-        <w:rPr>
-          <w:spacing w:val="-4"/>
-        </w:rPr>
-        <w:t xml:space="preserve"> </w:t>
-      </w:r>
-      <w:r>
-        <w:t xml:space="preserve">if these positions were obtain from the uniport database. Put “0” is no offset </w:t>
+        <w:t xml:space="preserve"> from the uniport database. Put “0” is no offset </w:t>
       </w:r>
       <w:proofErr w:type="gramStart"/>
       <w:r>
@@ -14779,7 +14732,7 @@
                     <pic:cNvPicPr/>
                   </pic:nvPicPr>
                   <pic:blipFill>
-                    <a:blip r:embed="rId22" cstate="print"/>
+                    <a:blip r:embed="rId27" cstate="print"/>
                     <a:stretch>
                       <a:fillRect/>
                     </a:stretch>
@@ -14982,6 +14935,9 @@
       <w:r>
         <w:t>one search (it helps to keep track if the right database file got run with the right ions).</w:t>
       </w:r>
+      <w:r>
+        <w:t xml:space="preserve"> </w:t>
+      </w:r>
     </w:p>
     <w:p>
       <w:pPr>
@@ -15114,6 +15070,7 @@
         <w:t xml:space="preserve"> </w:t>
       </w:r>
       <w:proofErr w:type="spellStart"/>
+      <w:proofErr w:type="gramStart"/>
       <w:r>
         <w:t>o</w:t>
       </w:r>
@@ -15127,6 +15084,7 @@
       <w:r>
         <w:t>be</w:t>
       </w:r>
+      <w:proofErr w:type="gramEnd"/>
       <w:r>
         <w:rPr>
           <w:spacing w:val="-1"/>
@@ -15371,7 +15329,6 @@
         </w:rPr>
         <w:t xml:space="preserve"> </w:t>
       </w:r>
-      <w:proofErr w:type="gramStart"/>
       <w:r>
         <w:t>the</w:t>
       </w:r>
@@ -15389,7 +15346,6 @@
         <w:t>theofrags</w:t>
       </w:r>
       <w:proofErr w:type="spellEnd"/>
-      <w:proofErr w:type="gramEnd"/>
       <w:r>
         <w:rPr>
           <w:spacing w:val="-2"/>
@@ -15757,7 +15713,6 @@
         </w:rPr>
         <w:t xml:space="preserve"> </w:t>
       </w:r>
-      <w:proofErr w:type="gramStart"/>
       <w:r>
         <w:t>(</w:t>
       </w:r>
@@ -15770,7 +15725,6 @@
       <w:r>
         <w:t>a</w:t>
       </w:r>
-      <w:proofErr w:type="gramEnd"/>
       <w:r>
         <w:rPr>
           <w:spacing w:val="-2"/>
@@ -16187,7 +16141,6 @@
         <w:spacing w:before="183"/>
         <w:ind w:left="1918" w:hanging="358"/>
       </w:pPr>
-      <w:proofErr w:type="gramStart"/>
       <w:r>
         <w:t>A</w:t>
       </w:r>
@@ -16205,7 +16158,6 @@
         <w:t>theofrags</w:t>
       </w:r>
       <w:proofErr w:type="spellEnd"/>
-      <w:proofErr w:type="gramEnd"/>
       <w:r>
         <w:rPr>
           <w:spacing w:val="-5"/>
@@ -16654,7 +16606,7 @@
                     <pic:cNvPicPr/>
                   </pic:nvPicPr>
                   <pic:blipFill>
-                    <a:blip r:embed="rId23" cstate="print"/>
+                    <a:blip r:embed="rId28" cstate="print"/>
                     <a:stretch>
                       <a:fillRect/>
                     </a:stretch>
@@ -16841,7 +16793,7 @@
                     <pic:cNvPicPr/>
                   </pic:nvPicPr>
                   <pic:blipFill>
-                    <a:blip r:embed="rId24" cstate="print"/>
+                    <a:blip r:embed="rId29" cstate="print"/>
                     <a:stretch>
                       <a:fillRect/>
                     </a:stretch>
@@ -18337,7 +18289,7 @@
                     <pic:cNvPicPr/>
                   </pic:nvPicPr>
                   <pic:blipFill>
-                    <a:blip r:embed="rId25" cstate="print"/>
+                    <a:blip r:embed="rId30" cstate="print"/>
                     <a:stretch>
                       <a:fillRect/>
                     </a:stretch>
@@ -18839,7 +18791,6 @@
         <w:ind w:right="556"/>
       </w:pPr>
       <w:proofErr w:type="spellStart"/>
-      <w:proofErr w:type="gramStart"/>
       <w:r>
         <w:t>Output:B</w:t>
       </w:r>
@@ -18847,7 +18798,6 @@
       <w:r>
         <w:t>.</w:t>
       </w:r>
-      <w:proofErr w:type="gramEnd"/>
       <w:r>
         <w:rPr>
           <w:spacing w:val="-4"/>
@@ -18966,7 +18916,7 @@
                     <pic:cNvPicPr/>
                   </pic:nvPicPr>
                   <pic:blipFill>
-                    <a:blip r:embed="rId26" cstate="print"/>
+                    <a:blip r:embed="rId31" cstate="print"/>
                     <a:stretch>
                       <a:fillRect/>
                     </a:stretch>
@@ -19208,7 +19158,7 @@
       <w:pPr>
         <w:spacing w:line="259" w:lineRule="auto"/>
         <w:sectPr>
-          <w:headerReference w:type="default" r:id="rId27"/>
+          <w:headerReference w:type="default" r:id="rId32"/>
           <w:pgSz w:w="12240" w:h="15840"/>
           <w:pgMar w:top="1480" w:right="1360" w:bottom="280" w:left="1320" w:header="745" w:footer="0" w:gutter="0"/>
           <w:cols w:space="720"/>
@@ -19234,7 +19184,7 @@
 </file>
 
 <file path=word/endnotes.xml><?xml version="1.0" encoding="utf-8"?>
-<w:endnotes xmlns:wpc="http://schemas.microsoft.com/office/word/2010/wordprocessingCanvas" xmlns:cx="http://schemas.microsoft.com/office/drawing/2014/chartex" xmlns:cx1="http://schemas.microsoft.com/office/drawing/2015/9/8/chartex" xmlns:cx2="http://schemas.microsoft.com/office/drawing/2015/10/21/chartex" xmlns:cx3="http://schemas.microsoft.com/office/drawing/2016/5/9/chartex" xmlns:cx4="http://schemas.microsoft.com/office/drawing/2016/5/10/chartex" xmlns:cx5="http://schemas.microsoft.com/office/drawing/2016/5/11/chartex" xmlns:cx6="http://schemas.microsoft.com/office/drawing/2016/5/12/chartex" xmlns:cx7="http://schemas.microsoft.com/office/drawing/2016/5/13/chartex" xmlns:cx8="http://schemas.microsoft.com/office/drawing/2016/5/14/chartex" xmlns:mc="http://schemas.openxmlformats.org/markup-compatibility/2006" xmlns:aink="http://schemas.microsoft.com/office/drawing/2016/ink" xmlns:am3d="http://schemas.microsoft.com/office/drawing/2017/model3d" xmlns:o="urn:schemas-microsoft-com:office:office" xmlns:oel="http://schemas.microsoft.com/office/2019/extlst" xmlns:r="http://schemas.openxmlformats.org/officeDocument/2006/relationships" xmlns:m="http://schemas.openxmlformats.org/officeDocument/2006/math" xmlns:v="urn:schemas-microsoft-com:vml" xmlns:wp14="http://schemas.microsoft.com/office/word/2010/wordprocessingDrawing" xmlns:wp="http://schemas.openxmlformats.org/drawingml/2006/wordprocessingDrawing" xmlns:w10="urn:schemas-microsoft-com:office:word" xmlns:w="http://schemas.openxmlformats.org/wordprocessingml/2006/main" xmlns:w14="http://schemas.microsoft.com/office/word/2010/wordml" xmlns:w15="http://schemas.microsoft.com/office/word/2012/wordml" xmlns:w16cex="http://schemas.microsoft.com/office/word/2018/wordml/cex" xmlns:w16cid="http://schemas.microsoft.com/office/word/2016/wordml/cid" xmlns:w16="http://schemas.microsoft.com/office/word/2018/wordml" xmlns:w16sdtdh="http://schemas.microsoft.com/office/word/2020/wordml/sdtdatahash" xmlns:w16se="http://schemas.microsoft.com/office/word/2015/wordml/symex" xmlns:wpg="http://schemas.microsoft.com/office/word/2010/wordprocessingGroup" xmlns:wpi="http://schemas.microsoft.com/office/word/2010/wordprocessingInk" xmlns:wne="http://schemas.microsoft.com/office/word/2006/wordml" xmlns:wps="http://schemas.microsoft.com/office/word/2010/wordprocessingShape" mc:Ignorable="w14 w15 w16se w16cid w16 w16cex w16sdtdh wp14">
+<w:endnotes xmlns:wpc="http://schemas.microsoft.com/office/word/2010/wordprocessingCanvas" xmlns:cx="http://schemas.microsoft.com/office/drawing/2014/chartex" xmlns:cx1="http://schemas.microsoft.com/office/drawing/2015/9/8/chartex" xmlns:cx2="http://schemas.microsoft.com/office/drawing/2015/10/21/chartex" xmlns:cx3="http://schemas.microsoft.com/office/drawing/2016/5/9/chartex" xmlns:cx4="http://schemas.microsoft.com/office/drawing/2016/5/10/chartex" xmlns:cx5="http://schemas.microsoft.com/office/drawing/2016/5/11/chartex" xmlns:cx6="http://schemas.microsoft.com/office/drawing/2016/5/12/chartex" xmlns:cx7="http://schemas.microsoft.com/office/drawing/2016/5/13/chartex" xmlns:cx8="http://schemas.microsoft.com/office/drawing/2016/5/14/chartex" xmlns:mc="http://schemas.openxmlformats.org/markup-compatibility/2006" xmlns:aink="http://schemas.microsoft.com/office/drawing/2016/ink" xmlns:am3d="http://schemas.microsoft.com/office/drawing/2017/model3d" xmlns:o="urn:schemas-microsoft-com:office:office" xmlns:oel="http://schemas.microsoft.com/office/2019/extlst" xmlns:r="http://schemas.openxmlformats.org/officeDocument/2006/relationships" xmlns:m="http://schemas.openxmlformats.org/officeDocument/2006/math" xmlns:v="urn:schemas-microsoft-com:vml" xmlns:wp14="http://schemas.microsoft.com/office/word/2010/wordprocessingDrawing" xmlns:wp="http://schemas.openxmlformats.org/drawingml/2006/wordprocessingDrawing" xmlns:w10="urn:schemas-microsoft-com:office:word" xmlns:w="http://schemas.openxmlformats.org/wordprocessingml/2006/main" xmlns:w14="http://schemas.microsoft.com/office/word/2010/wordml" xmlns:w15="http://schemas.microsoft.com/office/word/2012/wordml" xmlns:w16cex="http://schemas.microsoft.com/office/word/2018/wordml/cex" xmlns:w16cid="http://schemas.microsoft.com/office/word/2016/wordml/cid" xmlns:w16="http://schemas.microsoft.com/office/word/2018/wordml" xmlns:w16du="http://schemas.microsoft.com/office/word/2023/wordml/word16du" xmlns:w16sdtdh="http://schemas.microsoft.com/office/word/2020/wordml/sdtdatahash" xmlns:w16se="http://schemas.microsoft.com/office/word/2015/wordml/symex" xmlns:wpg="http://schemas.microsoft.com/office/word/2010/wordprocessingGroup" xmlns:wpi="http://schemas.microsoft.com/office/word/2010/wordprocessingInk" xmlns:wne="http://schemas.microsoft.com/office/word/2006/wordml" xmlns:wps="http://schemas.microsoft.com/office/word/2010/wordprocessingShape" mc:Ignorable="w14 w15 w16se w16cid w16 w16cex w16sdtdh w16du wp14">
   <w:endnote w:type="separator" w:id="-1">
     <w:p>
       <w:r>
@@ -19252,8 +19202,38 @@
 </w:endnotes>
 </file>
 
+<file path=word/footer1.xml><?xml version="1.0" encoding="utf-8"?>
+<w:ftr xmlns:wpc="http://schemas.microsoft.com/office/word/2010/wordprocessingCanvas" xmlns:cx="http://schemas.microsoft.com/office/drawing/2014/chartex" xmlns:cx1="http://schemas.microsoft.com/office/drawing/2015/9/8/chartex" xmlns:cx2="http://schemas.microsoft.com/office/drawing/2015/10/21/chartex" xmlns:cx3="http://schemas.microsoft.com/office/drawing/2016/5/9/chartex" xmlns:cx4="http://schemas.microsoft.com/office/drawing/2016/5/10/chartex" xmlns:cx5="http://schemas.microsoft.com/office/drawing/2016/5/11/chartex" xmlns:cx6="http://schemas.microsoft.com/office/drawing/2016/5/12/chartex" xmlns:cx7="http://schemas.microsoft.com/office/drawing/2016/5/13/chartex" xmlns:cx8="http://schemas.microsoft.com/office/drawing/2016/5/14/chartex" xmlns:mc="http://schemas.openxmlformats.org/markup-compatibility/2006" xmlns:aink="http://schemas.microsoft.com/office/drawing/2016/ink" xmlns:am3d="http://schemas.microsoft.com/office/drawing/2017/model3d" xmlns:o="urn:schemas-microsoft-com:office:office" xmlns:oel="http://schemas.microsoft.com/office/2019/extlst" xmlns:r="http://schemas.openxmlformats.org/officeDocument/2006/relationships" xmlns:m="http://schemas.openxmlformats.org/officeDocument/2006/math" xmlns:v="urn:schemas-microsoft-com:vml" xmlns:wp14="http://schemas.microsoft.com/office/word/2010/wordprocessingDrawing" xmlns:wp="http://schemas.openxmlformats.org/drawingml/2006/wordprocessingDrawing" xmlns:w10="urn:schemas-microsoft-com:office:word" xmlns:w="http://schemas.openxmlformats.org/wordprocessingml/2006/main" xmlns:w14="http://schemas.microsoft.com/office/word/2010/wordml" xmlns:w15="http://schemas.microsoft.com/office/word/2012/wordml" xmlns:w16cex="http://schemas.microsoft.com/office/word/2018/wordml/cex" xmlns:w16cid="http://schemas.microsoft.com/office/word/2016/wordml/cid" xmlns:w16="http://schemas.microsoft.com/office/word/2018/wordml" xmlns:w16du="http://schemas.microsoft.com/office/word/2023/wordml/word16du" xmlns:w16sdtdh="http://schemas.microsoft.com/office/word/2020/wordml/sdtdatahash" xmlns:w16se="http://schemas.microsoft.com/office/word/2015/wordml/symex" xmlns:wpg="http://schemas.microsoft.com/office/word/2010/wordprocessingGroup" xmlns:wpi="http://schemas.microsoft.com/office/word/2010/wordprocessingInk" xmlns:wne="http://schemas.microsoft.com/office/word/2006/wordml" xmlns:wps="http://schemas.microsoft.com/office/word/2010/wordprocessingShape" mc:Ignorable="w14 w15 w16se w16cid w16 w16cex w16sdtdh w16du wp14">
+  <w:p>
+    <w:pPr>
+      <w:pStyle w:val="Footer"/>
+    </w:pPr>
+  </w:p>
+</w:ftr>
+</file>
+
+<file path=word/footer2.xml><?xml version="1.0" encoding="utf-8"?>
+<w:ftr xmlns:wpc="http://schemas.microsoft.com/office/word/2010/wordprocessingCanvas" xmlns:cx="http://schemas.microsoft.com/office/drawing/2014/chartex" xmlns:cx1="http://schemas.microsoft.com/office/drawing/2015/9/8/chartex" xmlns:cx2="http://schemas.microsoft.com/office/drawing/2015/10/21/chartex" xmlns:cx3="http://schemas.microsoft.com/office/drawing/2016/5/9/chartex" xmlns:cx4="http://schemas.microsoft.com/office/drawing/2016/5/10/chartex" xmlns:cx5="http://schemas.microsoft.com/office/drawing/2016/5/11/chartex" xmlns:cx6="http://schemas.microsoft.com/office/drawing/2016/5/12/chartex" xmlns:cx7="http://schemas.microsoft.com/office/drawing/2016/5/13/chartex" xmlns:cx8="http://schemas.microsoft.com/office/drawing/2016/5/14/chartex" xmlns:mc="http://schemas.openxmlformats.org/markup-compatibility/2006" xmlns:aink="http://schemas.microsoft.com/office/drawing/2016/ink" xmlns:am3d="http://schemas.microsoft.com/office/drawing/2017/model3d" xmlns:o="urn:schemas-microsoft-com:office:office" xmlns:oel="http://schemas.microsoft.com/office/2019/extlst" xmlns:r="http://schemas.openxmlformats.org/officeDocument/2006/relationships" xmlns:m="http://schemas.openxmlformats.org/officeDocument/2006/math" xmlns:v="urn:schemas-microsoft-com:vml" xmlns:wp14="http://schemas.microsoft.com/office/word/2010/wordprocessingDrawing" xmlns:wp="http://schemas.openxmlformats.org/drawingml/2006/wordprocessingDrawing" xmlns:w10="urn:schemas-microsoft-com:office:word" xmlns:w="http://schemas.openxmlformats.org/wordprocessingml/2006/main" xmlns:w14="http://schemas.microsoft.com/office/word/2010/wordml" xmlns:w15="http://schemas.microsoft.com/office/word/2012/wordml" xmlns:w16cex="http://schemas.microsoft.com/office/word/2018/wordml/cex" xmlns:w16cid="http://schemas.microsoft.com/office/word/2016/wordml/cid" xmlns:w16="http://schemas.microsoft.com/office/word/2018/wordml" xmlns:w16du="http://schemas.microsoft.com/office/word/2023/wordml/word16du" xmlns:w16sdtdh="http://schemas.microsoft.com/office/word/2020/wordml/sdtdatahash" xmlns:w16se="http://schemas.microsoft.com/office/word/2015/wordml/symex" xmlns:wpg="http://schemas.microsoft.com/office/word/2010/wordprocessingGroup" xmlns:wpi="http://schemas.microsoft.com/office/word/2010/wordprocessingInk" xmlns:wne="http://schemas.microsoft.com/office/word/2006/wordml" xmlns:wps="http://schemas.microsoft.com/office/word/2010/wordprocessingShape" mc:Ignorable="w14 w15 w16se w16cid w16 w16cex w16sdtdh w16du wp14">
+  <w:p>
+    <w:pPr>
+      <w:pStyle w:val="Footer"/>
+    </w:pPr>
+  </w:p>
+</w:ftr>
+</file>
+
+<file path=word/footer3.xml><?xml version="1.0" encoding="utf-8"?>
+<w:ftr xmlns:wpc="http://schemas.microsoft.com/office/word/2010/wordprocessingCanvas" xmlns:cx="http://schemas.microsoft.com/office/drawing/2014/chartex" xmlns:cx1="http://schemas.microsoft.com/office/drawing/2015/9/8/chartex" xmlns:cx2="http://schemas.microsoft.com/office/drawing/2015/10/21/chartex" xmlns:cx3="http://schemas.microsoft.com/office/drawing/2016/5/9/chartex" xmlns:cx4="http://schemas.microsoft.com/office/drawing/2016/5/10/chartex" xmlns:cx5="http://schemas.microsoft.com/office/drawing/2016/5/11/chartex" xmlns:cx6="http://schemas.microsoft.com/office/drawing/2016/5/12/chartex" xmlns:cx7="http://schemas.microsoft.com/office/drawing/2016/5/13/chartex" xmlns:cx8="http://schemas.microsoft.com/office/drawing/2016/5/14/chartex" xmlns:mc="http://schemas.openxmlformats.org/markup-compatibility/2006" xmlns:aink="http://schemas.microsoft.com/office/drawing/2016/ink" xmlns:am3d="http://schemas.microsoft.com/office/drawing/2017/model3d" xmlns:o="urn:schemas-microsoft-com:office:office" xmlns:oel="http://schemas.microsoft.com/office/2019/extlst" xmlns:r="http://schemas.openxmlformats.org/officeDocument/2006/relationships" xmlns:m="http://schemas.openxmlformats.org/officeDocument/2006/math" xmlns:v="urn:schemas-microsoft-com:vml" xmlns:wp14="http://schemas.microsoft.com/office/word/2010/wordprocessingDrawing" xmlns:wp="http://schemas.openxmlformats.org/drawingml/2006/wordprocessingDrawing" xmlns:w10="urn:schemas-microsoft-com:office:word" xmlns:w="http://schemas.openxmlformats.org/wordprocessingml/2006/main" xmlns:w14="http://schemas.microsoft.com/office/word/2010/wordml" xmlns:w15="http://schemas.microsoft.com/office/word/2012/wordml" xmlns:w16cex="http://schemas.microsoft.com/office/word/2018/wordml/cex" xmlns:w16cid="http://schemas.microsoft.com/office/word/2016/wordml/cid" xmlns:w16="http://schemas.microsoft.com/office/word/2018/wordml" xmlns:w16du="http://schemas.microsoft.com/office/word/2023/wordml/word16du" xmlns:w16sdtdh="http://schemas.microsoft.com/office/word/2020/wordml/sdtdatahash" xmlns:w16se="http://schemas.microsoft.com/office/word/2015/wordml/symex" xmlns:wpg="http://schemas.microsoft.com/office/word/2010/wordprocessingGroup" xmlns:wpi="http://schemas.microsoft.com/office/word/2010/wordprocessingInk" xmlns:wne="http://schemas.microsoft.com/office/word/2006/wordml" xmlns:wps="http://schemas.microsoft.com/office/word/2010/wordprocessingShape" mc:Ignorable="w14 w15 w16se w16cid w16 w16cex w16sdtdh w16du wp14">
+  <w:p>
+    <w:pPr>
+      <w:pStyle w:val="Footer"/>
+    </w:pPr>
+  </w:p>
+</w:ftr>
+</file>
+
 <file path=word/footnotes.xml><?xml version="1.0" encoding="utf-8"?>
-<w:footnotes xmlns:wpc="http://schemas.microsoft.com/office/word/2010/wordprocessingCanvas" xmlns:cx="http://schemas.microsoft.com/office/drawing/2014/chartex" xmlns:cx1="http://schemas.microsoft.com/office/drawing/2015/9/8/chartex" xmlns:cx2="http://schemas.microsoft.com/office/drawing/2015/10/21/chartex" xmlns:cx3="http://schemas.microsoft.com/office/drawing/2016/5/9/chartex" xmlns:cx4="http://schemas.microsoft.com/office/drawing/2016/5/10/chartex" xmlns:cx5="http://schemas.microsoft.com/office/drawing/2016/5/11/chartex" xmlns:cx6="http://schemas.microsoft.com/office/drawing/2016/5/12/chartex" xmlns:cx7="http://schemas.microsoft.com/office/drawing/2016/5/13/chartex" xmlns:cx8="http://schemas.microsoft.com/office/drawing/2016/5/14/chartex" xmlns:mc="http://schemas.openxmlformats.org/markup-compatibility/2006" xmlns:aink="http://schemas.microsoft.com/office/drawing/2016/ink" xmlns:am3d="http://schemas.microsoft.com/office/drawing/2017/model3d" xmlns:o="urn:schemas-microsoft-com:office:office" xmlns:oel="http://schemas.microsoft.com/office/2019/extlst" xmlns:r="http://schemas.openxmlformats.org/officeDocument/2006/relationships" xmlns:m="http://schemas.openxmlformats.org/officeDocument/2006/math" xmlns:v="urn:schemas-microsoft-com:vml" xmlns:wp14="http://schemas.microsoft.com/office/word/2010/wordprocessingDrawing" xmlns:wp="http://schemas.openxmlformats.org/drawingml/2006/wordprocessingDrawing" xmlns:w10="urn:schemas-microsoft-com:office:word" xmlns:w="http://schemas.openxmlformats.org/wordprocessingml/2006/main" xmlns:w14="http://schemas.microsoft.com/office/word/2010/wordml" xmlns:w15="http://schemas.microsoft.com/office/word/2012/wordml" xmlns:w16cex="http://schemas.microsoft.com/office/word/2018/wordml/cex" xmlns:w16cid="http://schemas.microsoft.com/office/word/2016/wordml/cid" xmlns:w16="http://schemas.microsoft.com/office/word/2018/wordml" xmlns:w16sdtdh="http://schemas.microsoft.com/office/word/2020/wordml/sdtdatahash" xmlns:w16se="http://schemas.microsoft.com/office/word/2015/wordml/symex" xmlns:wpg="http://schemas.microsoft.com/office/word/2010/wordprocessingGroup" xmlns:wpi="http://schemas.microsoft.com/office/word/2010/wordprocessingInk" xmlns:wne="http://schemas.microsoft.com/office/word/2006/wordml" xmlns:wps="http://schemas.microsoft.com/office/word/2010/wordprocessingShape" mc:Ignorable="w14 w15 w16se w16cid w16 w16cex w16sdtdh wp14">
+<w:footnotes xmlns:wpc="http://schemas.microsoft.com/office/word/2010/wordprocessingCanvas" xmlns:cx="http://schemas.microsoft.com/office/drawing/2014/chartex" xmlns:cx1="http://schemas.microsoft.com/office/drawing/2015/9/8/chartex" xmlns:cx2="http://schemas.microsoft.com/office/drawing/2015/10/21/chartex" xmlns:cx3="http://schemas.microsoft.com/office/drawing/2016/5/9/chartex" xmlns:cx4="http://schemas.microsoft.com/office/drawing/2016/5/10/chartex" xmlns:cx5="http://schemas.microsoft.com/office/drawing/2016/5/11/chartex" xmlns:cx6="http://schemas.microsoft.com/office/drawing/2016/5/12/chartex" xmlns:cx7="http://schemas.microsoft.com/office/drawing/2016/5/13/chartex" xmlns:cx8="http://schemas.microsoft.com/office/drawing/2016/5/14/chartex" xmlns:mc="http://schemas.openxmlformats.org/markup-compatibility/2006" xmlns:aink="http://schemas.microsoft.com/office/drawing/2016/ink" xmlns:am3d="http://schemas.microsoft.com/office/drawing/2017/model3d" xmlns:o="urn:schemas-microsoft-com:office:office" xmlns:oel="http://schemas.microsoft.com/office/2019/extlst" xmlns:r="http://schemas.openxmlformats.org/officeDocument/2006/relationships" xmlns:m="http://schemas.openxmlformats.org/officeDocument/2006/math" xmlns:v="urn:schemas-microsoft-com:vml" xmlns:wp14="http://schemas.microsoft.com/office/word/2010/wordprocessingDrawing" xmlns:wp="http://schemas.openxmlformats.org/drawingml/2006/wordprocessingDrawing" xmlns:w10="urn:schemas-microsoft-com:office:word" xmlns:w="http://schemas.openxmlformats.org/wordprocessingml/2006/main" xmlns:w14="http://schemas.microsoft.com/office/word/2010/wordml" xmlns:w15="http://schemas.microsoft.com/office/word/2012/wordml" xmlns:w16cex="http://schemas.microsoft.com/office/word/2018/wordml/cex" xmlns:w16cid="http://schemas.microsoft.com/office/word/2016/wordml/cid" xmlns:w16="http://schemas.microsoft.com/office/word/2018/wordml" xmlns:w16du="http://schemas.microsoft.com/office/word/2023/wordml/word16du" xmlns:w16sdtdh="http://schemas.microsoft.com/office/word/2020/wordml/sdtdatahash" xmlns:w16se="http://schemas.microsoft.com/office/word/2015/wordml/symex" xmlns:wpg="http://schemas.microsoft.com/office/word/2010/wordprocessingGroup" xmlns:wpi="http://schemas.microsoft.com/office/word/2010/wordprocessingInk" xmlns:wne="http://schemas.microsoft.com/office/word/2006/wordml" xmlns:wps="http://schemas.microsoft.com/office/word/2010/wordprocessingShape" mc:Ignorable="w14 w15 w16se w16cid w16 w16cex w16sdtdh w16du wp14">
   <w:footnote w:type="separator" w:id="-1">
     <w:p>
       <w:r>
@@ -19272,7 +19252,17 @@
 </file>
 
 <file path=word/header1.xml><?xml version="1.0" encoding="utf-8"?>
-<w:hdr xmlns:wpc="http://schemas.microsoft.com/office/word/2010/wordprocessingCanvas" xmlns:cx="http://schemas.microsoft.com/office/drawing/2014/chartex" xmlns:cx1="http://schemas.microsoft.com/office/drawing/2015/9/8/chartex" xmlns:cx2="http://schemas.microsoft.com/office/drawing/2015/10/21/chartex" xmlns:cx3="http://schemas.microsoft.com/office/drawing/2016/5/9/chartex" xmlns:cx4="http://schemas.microsoft.com/office/drawing/2016/5/10/chartex" xmlns:cx5="http://schemas.microsoft.com/office/drawing/2016/5/11/chartex" xmlns:cx6="http://schemas.microsoft.com/office/drawing/2016/5/12/chartex" xmlns:cx7="http://schemas.microsoft.com/office/drawing/2016/5/13/chartex" xmlns:cx8="http://schemas.microsoft.com/office/drawing/2016/5/14/chartex" xmlns:mc="http://schemas.openxmlformats.org/markup-compatibility/2006" xmlns:aink="http://schemas.microsoft.com/office/drawing/2016/ink" xmlns:am3d="http://schemas.microsoft.com/office/drawing/2017/model3d" xmlns:o="urn:schemas-microsoft-com:office:office" xmlns:oel="http://schemas.microsoft.com/office/2019/extlst" xmlns:r="http://schemas.openxmlformats.org/officeDocument/2006/relationships" xmlns:m="http://schemas.openxmlformats.org/officeDocument/2006/math" xmlns:v="urn:schemas-microsoft-com:vml" xmlns:wp14="http://schemas.microsoft.com/office/word/2010/wordprocessingDrawing" xmlns:wp="http://schemas.openxmlformats.org/drawingml/2006/wordprocessingDrawing" xmlns:w10="urn:schemas-microsoft-com:office:word" xmlns:w="http://schemas.openxmlformats.org/wordprocessingml/2006/main" xmlns:w14="http://schemas.microsoft.com/office/word/2010/wordml" xmlns:w15="http://schemas.microsoft.com/office/word/2012/wordml" xmlns:w16cex="http://schemas.microsoft.com/office/word/2018/wordml/cex" xmlns:w16cid="http://schemas.microsoft.com/office/word/2016/wordml/cid" xmlns:w16="http://schemas.microsoft.com/office/word/2018/wordml" xmlns:w16sdtdh="http://schemas.microsoft.com/office/word/2020/wordml/sdtdatahash" xmlns:w16se="http://schemas.microsoft.com/office/word/2015/wordml/symex" xmlns:wpg="http://schemas.microsoft.com/office/word/2010/wordprocessingGroup" xmlns:wpi="http://schemas.microsoft.com/office/word/2010/wordprocessingInk" xmlns:wne="http://schemas.microsoft.com/office/word/2006/wordml" xmlns:wps="http://schemas.microsoft.com/office/word/2010/wordprocessingShape" mc:Ignorable="w14 w15 w16se w16cid w16 w16cex w16sdtdh wp14">
+<w:hdr xmlns:wpc="http://schemas.microsoft.com/office/word/2010/wordprocessingCanvas" xmlns:cx="http://schemas.microsoft.com/office/drawing/2014/chartex" xmlns:cx1="http://schemas.microsoft.com/office/drawing/2015/9/8/chartex" xmlns:cx2="http://schemas.microsoft.com/office/drawing/2015/10/21/chartex" xmlns:cx3="http://schemas.microsoft.com/office/drawing/2016/5/9/chartex" xmlns:cx4="http://schemas.microsoft.com/office/drawing/2016/5/10/chartex" xmlns:cx5="http://schemas.microsoft.com/office/drawing/2016/5/11/chartex" xmlns:cx6="http://schemas.microsoft.com/office/drawing/2016/5/12/chartex" xmlns:cx7="http://schemas.microsoft.com/office/drawing/2016/5/13/chartex" xmlns:cx8="http://schemas.microsoft.com/office/drawing/2016/5/14/chartex" xmlns:mc="http://schemas.openxmlformats.org/markup-compatibility/2006" xmlns:aink="http://schemas.microsoft.com/office/drawing/2016/ink" xmlns:am3d="http://schemas.microsoft.com/office/drawing/2017/model3d" xmlns:o="urn:schemas-microsoft-com:office:office" xmlns:oel="http://schemas.microsoft.com/office/2019/extlst" xmlns:r="http://schemas.openxmlformats.org/officeDocument/2006/relationships" xmlns:m="http://schemas.openxmlformats.org/officeDocument/2006/math" xmlns:v="urn:schemas-microsoft-com:vml" xmlns:wp14="http://schemas.microsoft.com/office/word/2010/wordprocessingDrawing" xmlns:wp="http://schemas.openxmlformats.org/drawingml/2006/wordprocessingDrawing" xmlns:w10="urn:schemas-microsoft-com:office:word" xmlns:w="http://schemas.openxmlformats.org/wordprocessingml/2006/main" xmlns:w14="http://schemas.microsoft.com/office/word/2010/wordml" xmlns:w15="http://schemas.microsoft.com/office/word/2012/wordml" xmlns:w16cex="http://schemas.microsoft.com/office/word/2018/wordml/cex" xmlns:w16cid="http://schemas.microsoft.com/office/word/2016/wordml/cid" xmlns:w16="http://schemas.microsoft.com/office/word/2018/wordml" xmlns:w16du="http://schemas.microsoft.com/office/word/2023/wordml/word16du" xmlns:w16sdtdh="http://schemas.microsoft.com/office/word/2020/wordml/sdtdatahash" xmlns:w16se="http://schemas.microsoft.com/office/word/2015/wordml/symex" xmlns:wpg="http://schemas.microsoft.com/office/word/2010/wordprocessingGroup" xmlns:wpi="http://schemas.microsoft.com/office/word/2010/wordprocessingInk" xmlns:wne="http://schemas.microsoft.com/office/word/2006/wordml" xmlns:wps="http://schemas.microsoft.com/office/word/2010/wordprocessingShape" mc:Ignorable="w14 w15 w16se w16cid w16 w16cex w16sdtdh w16du wp14">
+  <w:p>
+    <w:pPr>
+      <w:pStyle w:val="Header"/>
+    </w:pPr>
+  </w:p>
+</w:hdr>
+</file>
+
+<file path=word/header2.xml><?xml version="1.0" encoding="utf-8"?>
+<w:hdr xmlns:wpc="http://schemas.microsoft.com/office/word/2010/wordprocessingCanvas" xmlns:cx="http://schemas.microsoft.com/office/drawing/2014/chartex" xmlns:cx1="http://schemas.microsoft.com/office/drawing/2015/9/8/chartex" xmlns:cx2="http://schemas.microsoft.com/office/drawing/2015/10/21/chartex" xmlns:cx3="http://schemas.microsoft.com/office/drawing/2016/5/9/chartex" xmlns:cx4="http://schemas.microsoft.com/office/drawing/2016/5/10/chartex" xmlns:cx5="http://schemas.microsoft.com/office/drawing/2016/5/11/chartex" xmlns:cx6="http://schemas.microsoft.com/office/drawing/2016/5/12/chartex" xmlns:cx7="http://schemas.microsoft.com/office/drawing/2016/5/13/chartex" xmlns:cx8="http://schemas.microsoft.com/office/drawing/2016/5/14/chartex" xmlns:mc="http://schemas.openxmlformats.org/markup-compatibility/2006" xmlns:aink="http://schemas.microsoft.com/office/drawing/2016/ink" xmlns:am3d="http://schemas.microsoft.com/office/drawing/2017/model3d" xmlns:o="urn:schemas-microsoft-com:office:office" xmlns:oel="http://schemas.microsoft.com/office/2019/extlst" xmlns:r="http://schemas.openxmlformats.org/officeDocument/2006/relationships" xmlns:m="http://schemas.openxmlformats.org/officeDocument/2006/math" xmlns:v="urn:schemas-microsoft-com:vml" xmlns:wp14="http://schemas.microsoft.com/office/word/2010/wordprocessingDrawing" xmlns:wp="http://schemas.openxmlformats.org/drawingml/2006/wordprocessingDrawing" xmlns:w10="urn:schemas-microsoft-com:office:word" xmlns:w="http://schemas.openxmlformats.org/wordprocessingml/2006/main" xmlns:w14="http://schemas.microsoft.com/office/word/2010/wordml" xmlns:w15="http://schemas.microsoft.com/office/word/2012/wordml" xmlns:w16cex="http://schemas.microsoft.com/office/word/2018/wordml/cex" xmlns:w16cid="http://schemas.microsoft.com/office/word/2016/wordml/cid" xmlns:w16="http://schemas.microsoft.com/office/word/2018/wordml" xmlns:w16du="http://schemas.microsoft.com/office/word/2023/wordml/word16du" xmlns:w16sdtdh="http://schemas.microsoft.com/office/word/2020/wordml/sdtdatahash" xmlns:w16se="http://schemas.microsoft.com/office/word/2015/wordml/symex" xmlns:wpg="http://schemas.microsoft.com/office/word/2010/wordprocessingGroup" xmlns:wpi="http://schemas.microsoft.com/office/word/2010/wordprocessingInk" xmlns:wne="http://schemas.microsoft.com/office/word/2006/wordml" xmlns:wps="http://schemas.microsoft.com/office/word/2010/wordprocessingShape" mc:Ignorable="w14 w15 w16se w16cid w16 w16cex w16sdtdh w16du wp14">
   <w:p>
     <w:pPr>
       <w:pStyle w:val="BodyText"/>
@@ -19345,37 +19335,16 @@
                             <w:t xml:space="preserve"> </w:t>
                           </w:r>
                           <w:r>
-                            <w:t>October</w:t>
-                          </w:r>
-                          <w:r>
-                            <w:rPr>
-                              <w:spacing w:val="-5"/>
-                            </w:rPr>
-                            <w:t xml:space="preserve"> </w:t>
-                          </w:r>
-                          <w:r>
-                            <w:t>18</w:t>
+                            <w:t>May 3</w:t>
                           </w:r>
                           <w:r>
                             <w:rPr>
                               <w:vertAlign w:val="superscript"/>
                             </w:rPr>
-                            <w:t>th</w:t>
+                            <w:t>rd</w:t>
                           </w:r>
                           <w:r>
-                            <w:t>,</w:t>
-                          </w:r>
-                          <w:r>
-                            <w:rPr>
-                              <w:spacing w:val="-8"/>
-                            </w:rPr>
-                            <w:t xml:space="preserve"> </w:t>
-                          </w:r>
-                          <w:r>
-                            <w:rPr>
-                              <w:spacing w:val="-4"/>
-                            </w:rPr>
-                            <w:t>2023</w:t>
+                            <w:t>, 2024</w:t>
                           </w:r>
                         </w:p>
                       </w:txbxContent>
@@ -19423,37 +19392,16 @@
                       <w:t xml:space="preserve"> </w:t>
                     </w:r>
                     <w:r>
-                      <w:t>October</w:t>
-                    </w:r>
-                    <w:r>
-                      <w:rPr>
-                        <w:spacing w:val="-5"/>
-                      </w:rPr>
-                      <w:t xml:space="preserve"> </w:t>
-                    </w:r>
-                    <w:r>
-                      <w:t>18</w:t>
+                      <w:t>May 3</w:t>
                     </w:r>
                     <w:r>
                       <w:rPr>
                         <w:vertAlign w:val="superscript"/>
                       </w:rPr>
-                      <w:t>th</w:t>
+                      <w:t>rd</w:t>
                     </w:r>
                     <w:r>
-                      <w:t>,</w:t>
-                    </w:r>
-                    <w:r>
-                      <w:rPr>
-                        <w:spacing w:val="-8"/>
-                      </w:rPr>
-                      <w:t xml:space="preserve"> </w:t>
-                    </w:r>
-                    <w:r>
-                      <w:rPr>
-                        <w:spacing w:val="-4"/>
-                      </w:rPr>
-                      <w:t>2023</w:t>
+                      <w:t>, 2024</w:t>
                     </w:r>
                   </w:p>
                 </w:txbxContent>
@@ -19468,8 +19416,18 @@
 </w:hdr>
 </file>
 
-<file path=word/header2.xml><?xml version="1.0" encoding="utf-8"?>
-<w:hdr xmlns:wpc="http://schemas.microsoft.com/office/word/2010/wordprocessingCanvas" xmlns:cx="http://schemas.microsoft.com/office/drawing/2014/chartex" xmlns:cx1="http://schemas.microsoft.com/office/drawing/2015/9/8/chartex" xmlns:cx2="http://schemas.microsoft.com/office/drawing/2015/10/21/chartex" xmlns:cx3="http://schemas.microsoft.com/office/drawing/2016/5/9/chartex" xmlns:cx4="http://schemas.microsoft.com/office/drawing/2016/5/10/chartex" xmlns:cx5="http://schemas.microsoft.com/office/drawing/2016/5/11/chartex" xmlns:cx6="http://schemas.microsoft.com/office/drawing/2016/5/12/chartex" xmlns:cx7="http://schemas.microsoft.com/office/drawing/2016/5/13/chartex" xmlns:cx8="http://schemas.microsoft.com/office/drawing/2016/5/14/chartex" xmlns:mc="http://schemas.openxmlformats.org/markup-compatibility/2006" xmlns:aink="http://schemas.microsoft.com/office/drawing/2016/ink" xmlns:am3d="http://schemas.microsoft.com/office/drawing/2017/model3d" xmlns:o="urn:schemas-microsoft-com:office:office" xmlns:oel="http://schemas.microsoft.com/office/2019/extlst" xmlns:r="http://schemas.openxmlformats.org/officeDocument/2006/relationships" xmlns:m="http://schemas.openxmlformats.org/officeDocument/2006/math" xmlns:v="urn:schemas-microsoft-com:vml" xmlns:wp14="http://schemas.microsoft.com/office/word/2010/wordprocessingDrawing" xmlns:wp="http://schemas.openxmlformats.org/drawingml/2006/wordprocessingDrawing" xmlns:w10="urn:schemas-microsoft-com:office:word" xmlns:w="http://schemas.openxmlformats.org/wordprocessingml/2006/main" xmlns:w14="http://schemas.microsoft.com/office/word/2010/wordml" xmlns:w15="http://schemas.microsoft.com/office/word/2012/wordml" xmlns:w16cex="http://schemas.microsoft.com/office/word/2018/wordml/cex" xmlns:w16cid="http://schemas.microsoft.com/office/word/2016/wordml/cid" xmlns:w16="http://schemas.microsoft.com/office/word/2018/wordml" xmlns:w16sdtdh="http://schemas.microsoft.com/office/word/2020/wordml/sdtdatahash" xmlns:w16se="http://schemas.microsoft.com/office/word/2015/wordml/symex" xmlns:wpg="http://schemas.microsoft.com/office/word/2010/wordprocessingGroup" xmlns:wpi="http://schemas.microsoft.com/office/word/2010/wordprocessingInk" xmlns:wne="http://schemas.microsoft.com/office/word/2006/wordml" xmlns:wps="http://schemas.microsoft.com/office/word/2010/wordprocessingShape" mc:Ignorable="w14 w15 w16se w16cid w16 w16cex w16sdtdh wp14">
+<file path=word/header3.xml><?xml version="1.0" encoding="utf-8"?>
+<w:hdr xmlns:wpc="http://schemas.microsoft.com/office/word/2010/wordprocessingCanvas" xmlns:cx="http://schemas.microsoft.com/office/drawing/2014/chartex" xmlns:cx1="http://schemas.microsoft.com/office/drawing/2015/9/8/chartex" xmlns:cx2="http://schemas.microsoft.com/office/drawing/2015/10/21/chartex" xmlns:cx3="http://schemas.microsoft.com/office/drawing/2016/5/9/chartex" xmlns:cx4="http://schemas.microsoft.com/office/drawing/2016/5/10/chartex" xmlns:cx5="http://schemas.microsoft.com/office/drawing/2016/5/11/chartex" xmlns:cx6="http://schemas.microsoft.com/office/drawing/2016/5/12/chartex" xmlns:cx7="http://schemas.microsoft.com/office/drawing/2016/5/13/chartex" xmlns:cx8="http://schemas.microsoft.com/office/drawing/2016/5/14/chartex" xmlns:mc="http://schemas.openxmlformats.org/markup-compatibility/2006" xmlns:aink="http://schemas.microsoft.com/office/drawing/2016/ink" xmlns:am3d="http://schemas.microsoft.com/office/drawing/2017/model3d" xmlns:o="urn:schemas-microsoft-com:office:office" xmlns:oel="http://schemas.microsoft.com/office/2019/extlst" xmlns:r="http://schemas.openxmlformats.org/officeDocument/2006/relationships" xmlns:m="http://schemas.openxmlformats.org/officeDocument/2006/math" xmlns:v="urn:schemas-microsoft-com:vml" xmlns:wp14="http://schemas.microsoft.com/office/word/2010/wordprocessingDrawing" xmlns:wp="http://schemas.openxmlformats.org/drawingml/2006/wordprocessingDrawing" xmlns:w10="urn:schemas-microsoft-com:office:word" xmlns:w="http://schemas.openxmlformats.org/wordprocessingml/2006/main" xmlns:w14="http://schemas.microsoft.com/office/word/2010/wordml" xmlns:w15="http://schemas.microsoft.com/office/word/2012/wordml" xmlns:w16cex="http://schemas.microsoft.com/office/word/2018/wordml/cex" xmlns:w16cid="http://schemas.microsoft.com/office/word/2016/wordml/cid" xmlns:w16="http://schemas.microsoft.com/office/word/2018/wordml" xmlns:w16du="http://schemas.microsoft.com/office/word/2023/wordml/word16du" xmlns:w16sdtdh="http://schemas.microsoft.com/office/word/2020/wordml/sdtdatahash" xmlns:w16se="http://schemas.microsoft.com/office/word/2015/wordml/symex" xmlns:wpg="http://schemas.microsoft.com/office/word/2010/wordprocessingGroup" xmlns:wpi="http://schemas.microsoft.com/office/word/2010/wordprocessingInk" xmlns:wne="http://schemas.microsoft.com/office/word/2006/wordml" xmlns:wps="http://schemas.microsoft.com/office/word/2010/wordprocessingShape" mc:Ignorable="w14 w15 w16se w16cid w16 w16cex w16sdtdh w16du wp14">
+  <w:p>
+    <w:pPr>
+      <w:pStyle w:val="Header"/>
+    </w:pPr>
+  </w:p>
+</w:hdr>
+</file>
+
+<file path=word/header4.xml><?xml version="1.0" encoding="utf-8"?>
+<w:hdr xmlns:wpc="http://schemas.microsoft.com/office/word/2010/wordprocessingCanvas" xmlns:cx="http://schemas.microsoft.com/office/drawing/2014/chartex" xmlns:cx1="http://schemas.microsoft.com/office/drawing/2015/9/8/chartex" xmlns:cx2="http://schemas.microsoft.com/office/drawing/2015/10/21/chartex" xmlns:cx3="http://schemas.microsoft.com/office/drawing/2016/5/9/chartex" xmlns:cx4="http://schemas.microsoft.com/office/drawing/2016/5/10/chartex" xmlns:cx5="http://schemas.microsoft.com/office/drawing/2016/5/11/chartex" xmlns:cx6="http://schemas.microsoft.com/office/drawing/2016/5/12/chartex" xmlns:cx7="http://schemas.microsoft.com/office/drawing/2016/5/13/chartex" xmlns:cx8="http://schemas.microsoft.com/office/drawing/2016/5/14/chartex" xmlns:mc="http://schemas.openxmlformats.org/markup-compatibility/2006" xmlns:aink="http://schemas.microsoft.com/office/drawing/2016/ink" xmlns:am3d="http://schemas.microsoft.com/office/drawing/2017/model3d" xmlns:o="urn:schemas-microsoft-com:office:office" xmlns:oel="http://schemas.microsoft.com/office/2019/extlst" xmlns:r="http://schemas.openxmlformats.org/officeDocument/2006/relationships" xmlns:m="http://schemas.openxmlformats.org/officeDocument/2006/math" xmlns:v="urn:schemas-microsoft-com:vml" xmlns:wp14="http://schemas.microsoft.com/office/word/2010/wordprocessingDrawing" xmlns:wp="http://schemas.openxmlformats.org/drawingml/2006/wordprocessingDrawing" xmlns:w10="urn:schemas-microsoft-com:office:word" xmlns:w="http://schemas.openxmlformats.org/wordprocessingml/2006/main" xmlns:w14="http://schemas.microsoft.com/office/word/2010/wordml" xmlns:w15="http://schemas.microsoft.com/office/word/2012/wordml" xmlns:w16cex="http://schemas.microsoft.com/office/word/2018/wordml/cex" xmlns:w16cid="http://schemas.microsoft.com/office/word/2016/wordml/cid" xmlns:w16="http://schemas.microsoft.com/office/word/2018/wordml" xmlns:w16du="http://schemas.microsoft.com/office/word/2023/wordml/word16du" xmlns:w16sdtdh="http://schemas.microsoft.com/office/word/2020/wordml/sdtdatahash" xmlns:w16se="http://schemas.microsoft.com/office/word/2015/wordml/symex" xmlns:wpg="http://schemas.microsoft.com/office/word/2010/wordprocessingGroup" xmlns:wpi="http://schemas.microsoft.com/office/word/2010/wordprocessingInk" xmlns:wne="http://schemas.microsoft.com/office/word/2006/wordml" xmlns:wps="http://schemas.microsoft.com/office/word/2010/wordprocessingShape" mc:Ignorable="w14 w15 w16se w16cid w16 w16cex w16sdtdh w16du wp14">
   <w:p>
     <w:pPr>
       <w:pStyle w:val="BodyText"/>
@@ -19665,8 +19623,8 @@
 </w:hdr>
 </file>
 
-<file path=word/header3.xml><?xml version="1.0" encoding="utf-8"?>
-<w:hdr xmlns:wpc="http://schemas.microsoft.com/office/word/2010/wordprocessingCanvas" xmlns:cx="http://schemas.microsoft.com/office/drawing/2014/chartex" xmlns:cx1="http://schemas.microsoft.com/office/drawing/2015/9/8/chartex" xmlns:cx2="http://schemas.microsoft.com/office/drawing/2015/10/21/chartex" xmlns:cx3="http://schemas.microsoft.com/office/drawing/2016/5/9/chartex" xmlns:cx4="http://schemas.microsoft.com/office/drawing/2016/5/10/chartex" xmlns:cx5="http://schemas.microsoft.com/office/drawing/2016/5/11/chartex" xmlns:cx6="http://schemas.microsoft.com/office/drawing/2016/5/12/chartex" xmlns:cx7="http://schemas.microsoft.com/office/drawing/2016/5/13/chartex" xmlns:cx8="http://schemas.microsoft.com/office/drawing/2016/5/14/chartex" xmlns:mc="http://schemas.openxmlformats.org/markup-compatibility/2006" xmlns:aink="http://schemas.microsoft.com/office/drawing/2016/ink" xmlns:am3d="http://schemas.microsoft.com/office/drawing/2017/model3d" xmlns:o="urn:schemas-microsoft-com:office:office" xmlns:oel="http://schemas.microsoft.com/office/2019/extlst" xmlns:r="http://schemas.openxmlformats.org/officeDocument/2006/relationships" xmlns:m="http://schemas.openxmlformats.org/officeDocument/2006/math" xmlns:v="urn:schemas-microsoft-com:vml" xmlns:wp14="http://schemas.microsoft.com/office/word/2010/wordprocessingDrawing" xmlns:wp="http://schemas.openxmlformats.org/drawingml/2006/wordprocessingDrawing" xmlns:w10="urn:schemas-microsoft-com:office:word" xmlns:w="http://schemas.openxmlformats.org/wordprocessingml/2006/main" xmlns:w14="http://schemas.microsoft.com/office/word/2010/wordml" xmlns:w15="http://schemas.microsoft.com/office/word/2012/wordml" xmlns:w16cex="http://schemas.microsoft.com/office/word/2018/wordml/cex" xmlns:w16cid="http://schemas.microsoft.com/office/word/2016/wordml/cid" xmlns:w16="http://schemas.microsoft.com/office/word/2018/wordml" xmlns:w16sdtdh="http://schemas.microsoft.com/office/word/2020/wordml/sdtdatahash" xmlns:w16se="http://schemas.microsoft.com/office/word/2015/wordml/symex" xmlns:wpg="http://schemas.microsoft.com/office/word/2010/wordprocessingGroup" xmlns:wpi="http://schemas.microsoft.com/office/word/2010/wordprocessingInk" xmlns:wne="http://schemas.microsoft.com/office/word/2006/wordml" xmlns:wps="http://schemas.microsoft.com/office/word/2010/wordprocessingShape" mc:Ignorable="w14 w15 w16se w16cid w16 w16cex w16sdtdh wp14">
+<file path=word/header5.xml><?xml version="1.0" encoding="utf-8"?>
+<w:hdr xmlns:wpc="http://schemas.microsoft.com/office/word/2010/wordprocessingCanvas" xmlns:cx="http://schemas.microsoft.com/office/drawing/2014/chartex" xmlns:cx1="http://schemas.microsoft.com/office/drawing/2015/9/8/chartex" xmlns:cx2="http://schemas.microsoft.com/office/drawing/2015/10/21/chartex" xmlns:cx3="http://schemas.microsoft.com/office/drawing/2016/5/9/chartex" xmlns:cx4="http://schemas.microsoft.com/office/drawing/2016/5/10/chartex" xmlns:cx5="http://schemas.microsoft.com/office/drawing/2016/5/11/chartex" xmlns:cx6="http://schemas.microsoft.com/office/drawing/2016/5/12/chartex" xmlns:cx7="http://schemas.microsoft.com/office/drawing/2016/5/13/chartex" xmlns:cx8="http://schemas.microsoft.com/office/drawing/2016/5/14/chartex" xmlns:mc="http://schemas.openxmlformats.org/markup-compatibility/2006" xmlns:aink="http://schemas.microsoft.com/office/drawing/2016/ink" xmlns:am3d="http://schemas.microsoft.com/office/drawing/2017/model3d" xmlns:o="urn:schemas-microsoft-com:office:office" xmlns:oel="http://schemas.microsoft.com/office/2019/extlst" xmlns:r="http://schemas.openxmlformats.org/officeDocument/2006/relationships" xmlns:m="http://schemas.openxmlformats.org/officeDocument/2006/math" xmlns:v="urn:schemas-microsoft-com:vml" xmlns:wp14="http://schemas.microsoft.com/office/word/2010/wordprocessingDrawing" xmlns:wp="http://schemas.openxmlformats.org/drawingml/2006/wordprocessingDrawing" xmlns:w10="urn:schemas-microsoft-com:office:word" xmlns:w="http://schemas.openxmlformats.org/wordprocessingml/2006/main" xmlns:w14="http://schemas.microsoft.com/office/word/2010/wordml" xmlns:w15="http://schemas.microsoft.com/office/word/2012/wordml" xmlns:w16cex="http://schemas.microsoft.com/office/word/2018/wordml/cex" xmlns:w16cid="http://schemas.microsoft.com/office/word/2016/wordml/cid" xmlns:w16="http://schemas.microsoft.com/office/word/2018/wordml" xmlns:w16du="http://schemas.microsoft.com/office/word/2023/wordml/word16du" xmlns:w16sdtdh="http://schemas.microsoft.com/office/word/2020/wordml/sdtdatahash" xmlns:w16se="http://schemas.microsoft.com/office/word/2015/wordml/symex" xmlns:wpg="http://schemas.microsoft.com/office/word/2010/wordprocessingGroup" xmlns:wpi="http://schemas.microsoft.com/office/word/2010/wordprocessingInk" xmlns:wne="http://schemas.microsoft.com/office/word/2006/wordml" xmlns:wps="http://schemas.microsoft.com/office/word/2010/wordprocessingShape" mc:Ignorable="w14 w15 w16se w16cid w16 w16cex w16sdtdh w16du wp14">
   <w:p>
     <w:pPr>
       <w:pStyle w:val="BodyText"/>
@@ -19863,7 +19821,7 @@
 </file>
 
 <file path=word/numbering.xml><?xml version="1.0" encoding="utf-8"?>
-<w:numbering xmlns:wpc="http://schemas.microsoft.com/office/word/2010/wordprocessingCanvas" xmlns:cx="http://schemas.microsoft.com/office/drawing/2014/chartex" xmlns:cx1="http://schemas.microsoft.com/office/drawing/2015/9/8/chartex" xmlns:cx2="http://schemas.microsoft.com/office/drawing/2015/10/21/chartex" xmlns:cx3="http://schemas.microsoft.com/office/drawing/2016/5/9/chartex" xmlns:cx4="http://schemas.microsoft.com/office/drawing/2016/5/10/chartex" xmlns:cx5="http://schemas.microsoft.com/office/drawing/2016/5/11/chartex" xmlns:cx6="http://schemas.microsoft.com/office/drawing/2016/5/12/chartex" xmlns:cx7="http://schemas.microsoft.com/office/drawing/2016/5/13/chartex" xmlns:cx8="http://schemas.microsoft.com/office/drawing/2016/5/14/chartex" xmlns:mc="http://schemas.openxmlformats.org/markup-compatibility/2006" xmlns:aink="http://schemas.microsoft.com/office/drawing/2016/ink" xmlns:am3d="http://schemas.microsoft.com/office/drawing/2017/model3d" xmlns:o="urn:schemas-microsoft-com:office:office" xmlns:oel="http://schemas.microsoft.com/office/2019/extlst" xmlns:r="http://schemas.openxmlformats.org/officeDocument/2006/relationships" xmlns:m="http://schemas.openxmlformats.org/officeDocument/2006/math" xmlns:v="urn:schemas-microsoft-com:vml" xmlns:wp14="http://schemas.microsoft.com/office/word/2010/wordprocessingDrawing" xmlns:wp="http://schemas.openxmlformats.org/drawingml/2006/wordprocessingDrawing" xmlns:w10="urn:schemas-microsoft-com:office:word" xmlns:w="http://schemas.openxmlformats.org/wordprocessingml/2006/main" xmlns:w14="http://schemas.microsoft.com/office/word/2010/wordml" xmlns:w15="http://schemas.microsoft.com/office/word/2012/wordml" xmlns:w16cex="http://schemas.microsoft.com/office/word/2018/wordml/cex" xmlns:w16cid="http://schemas.microsoft.com/office/word/2016/wordml/cid" xmlns:w16="http://schemas.microsoft.com/office/word/2018/wordml" xmlns:w16sdtdh="http://schemas.microsoft.com/office/word/2020/wordml/sdtdatahash" xmlns:w16se="http://schemas.microsoft.com/office/word/2015/wordml/symex" xmlns:wpg="http://schemas.microsoft.com/office/word/2010/wordprocessingGroup" xmlns:wpi="http://schemas.microsoft.com/office/word/2010/wordprocessingInk" xmlns:wne="http://schemas.microsoft.com/office/word/2006/wordml" xmlns:wps="http://schemas.microsoft.com/office/word/2010/wordprocessingShape" mc:Ignorable="w14 w15 w16se w16cid w16 w16cex w16sdtdh wp14">
+<w:numbering xmlns:wpc="http://schemas.microsoft.com/office/word/2010/wordprocessingCanvas" xmlns:cx="http://schemas.microsoft.com/office/drawing/2014/chartex" xmlns:cx1="http://schemas.microsoft.com/office/drawing/2015/9/8/chartex" xmlns:cx2="http://schemas.microsoft.com/office/drawing/2015/10/21/chartex" xmlns:cx3="http://schemas.microsoft.com/office/drawing/2016/5/9/chartex" xmlns:cx4="http://schemas.microsoft.com/office/drawing/2016/5/10/chartex" xmlns:cx5="http://schemas.microsoft.com/office/drawing/2016/5/11/chartex" xmlns:cx6="http://schemas.microsoft.com/office/drawing/2016/5/12/chartex" xmlns:cx7="http://schemas.microsoft.com/office/drawing/2016/5/13/chartex" xmlns:cx8="http://schemas.microsoft.com/office/drawing/2016/5/14/chartex" xmlns:mc="http://schemas.openxmlformats.org/markup-compatibility/2006" xmlns:aink="http://schemas.microsoft.com/office/drawing/2016/ink" xmlns:am3d="http://schemas.microsoft.com/office/drawing/2017/model3d" xmlns:o="urn:schemas-microsoft-com:office:office" xmlns:oel="http://schemas.microsoft.com/office/2019/extlst" xmlns:r="http://schemas.openxmlformats.org/officeDocument/2006/relationships" xmlns:m="http://schemas.openxmlformats.org/officeDocument/2006/math" xmlns:v="urn:schemas-microsoft-com:vml" xmlns:wp14="http://schemas.microsoft.com/office/word/2010/wordprocessingDrawing" xmlns:wp="http://schemas.openxmlformats.org/drawingml/2006/wordprocessingDrawing" xmlns:w10="urn:schemas-microsoft-com:office:word" xmlns:w="http://schemas.openxmlformats.org/wordprocessingml/2006/main" xmlns:w14="http://schemas.microsoft.com/office/word/2010/wordml" xmlns:w15="http://schemas.microsoft.com/office/word/2012/wordml" xmlns:w16cex="http://schemas.microsoft.com/office/word/2018/wordml/cex" xmlns:w16cid="http://schemas.microsoft.com/office/word/2016/wordml/cid" xmlns:w16="http://schemas.microsoft.com/office/word/2018/wordml" xmlns:w16du="http://schemas.microsoft.com/office/word/2023/wordml/word16du" xmlns:w16sdtdh="http://schemas.microsoft.com/office/word/2020/wordml/sdtdatahash" xmlns:w16se="http://schemas.microsoft.com/office/word/2015/wordml/symex" xmlns:wpg="http://schemas.microsoft.com/office/word/2010/wordprocessingGroup" xmlns:wpi="http://schemas.microsoft.com/office/word/2010/wordprocessingInk" xmlns:wne="http://schemas.microsoft.com/office/word/2006/wordml" xmlns:wps="http://schemas.microsoft.com/office/word/2010/wordprocessingShape" mc:Ignorable="w14 w15 w16se w16cid w16 w16cex w16sdtdh w16du wp14">
   <w:abstractNum w:abstractNumId="0" w15:restartNumberingAfterBreak="0">
     <w:nsid w:val="04820BC8"/>
     <w:multiLevelType w:val="hybridMultilevel"/>
@@ -21321,7 +21279,7 @@
 </file>
 
 <file path=word/styles.xml><?xml version="1.0" encoding="utf-8"?>
-<w:styles xmlns:mc="http://schemas.openxmlformats.org/markup-compatibility/2006" xmlns:r="http://schemas.openxmlformats.org/officeDocument/2006/relationships" xmlns:w="http://schemas.openxmlformats.org/wordprocessingml/2006/main" xmlns:w14="http://schemas.microsoft.com/office/word/2010/wordml" xmlns:w15="http://schemas.microsoft.com/office/word/2012/wordml" xmlns:w16cex="http://schemas.microsoft.com/office/word/2018/wordml/cex" xmlns:w16cid="http://schemas.microsoft.com/office/word/2016/wordml/cid" xmlns:w16="http://schemas.microsoft.com/office/word/2018/wordml" xmlns:w16sdtdh="http://schemas.microsoft.com/office/word/2020/wordml/sdtdatahash" xmlns:w16se="http://schemas.microsoft.com/office/word/2015/wordml/symex" mc:Ignorable="w14 w15 w16se w16cid w16 w16cex w16sdtdh">
+<w:styles xmlns:mc="http://schemas.openxmlformats.org/markup-compatibility/2006" xmlns:r="http://schemas.openxmlformats.org/officeDocument/2006/relationships" xmlns:w="http://schemas.openxmlformats.org/wordprocessingml/2006/main" xmlns:w14="http://schemas.microsoft.com/office/word/2010/wordml" xmlns:w15="http://schemas.microsoft.com/office/word/2012/wordml" xmlns:w16cex="http://schemas.microsoft.com/office/word/2018/wordml/cex" xmlns:w16cid="http://schemas.microsoft.com/office/word/2016/wordml/cid" xmlns:w16="http://schemas.microsoft.com/office/word/2018/wordml" xmlns:w16du="http://schemas.microsoft.com/office/word/2023/wordml/word16du" xmlns:w16sdtdh="http://schemas.microsoft.com/office/word/2020/wordml/sdtdatahash" xmlns:w16se="http://schemas.microsoft.com/office/word/2015/wordml/symex" mc:Ignorable="w14 w15 w16se w16cid w16 w16cex w16sdtdh w16du">
   <w:docDefaults>
     <w:rPrDefault>
       <w:rPr>
@@ -21867,6 +21825,54 @@
       <w:szCs w:val="18"/>
     </w:rPr>
   </w:style>
+  <w:style w:type="paragraph" w:styleId="Header">
+    <w:name w:val="header"/>
+    <w:basedOn w:val="Normal"/>
+    <w:link w:val="HeaderChar"/>
+    <w:uiPriority w:val="99"/>
+    <w:unhideWhenUsed/>
+    <w:rsid w:val="008704FA"/>
+    <w:pPr>
+      <w:tabs>
+        <w:tab w:val="center" w:pos="4680"/>
+        <w:tab w:val="right" w:pos="9360"/>
+      </w:tabs>
+    </w:pPr>
+  </w:style>
+  <w:style w:type="character" w:customStyle="1" w:styleId="HeaderChar">
+    <w:name w:val="Header Char"/>
+    <w:basedOn w:val="DefaultParagraphFont"/>
+    <w:link w:val="Header"/>
+    <w:uiPriority w:val="99"/>
+    <w:rsid w:val="008704FA"/>
+    <w:rPr>
+      <w:rFonts w:ascii="Calibri" w:eastAsia="Calibri" w:hAnsi="Calibri" w:cs="Calibri"/>
+    </w:rPr>
+  </w:style>
+  <w:style w:type="paragraph" w:styleId="Footer">
+    <w:name w:val="footer"/>
+    <w:basedOn w:val="Normal"/>
+    <w:link w:val="FooterChar"/>
+    <w:uiPriority w:val="99"/>
+    <w:unhideWhenUsed/>
+    <w:rsid w:val="008704FA"/>
+    <w:pPr>
+      <w:tabs>
+        <w:tab w:val="center" w:pos="4680"/>
+        <w:tab w:val="right" w:pos="9360"/>
+      </w:tabs>
+    </w:pPr>
+  </w:style>
+  <w:style w:type="character" w:customStyle="1" w:styleId="FooterChar">
+    <w:name w:val="Footer Char"/>
+    <w:basedOn w:val="DefaultParagraphFont"/>
+    <w:link w:val="Footer"/>
+    <w:uiPriority w:val="99"/>
+    <w:rsid w:val="008704FA"/>
+    <w:rPr>
+      <w:rFonts w:ascii="Calibri" w:eastAsia="Calibri" w:hAnsi="Calibri" w:cs="Calibri"/>
+    </w:rPr>
+  </w:style>
 </w:styles>
 </file>
 

</xml_diff>

<commit_message>
Added more details to internal fragment format for input params
</commit_message>
<xml_diff>
--- a/Fragariyov2-1_SOP.docx
+++ b/Fragariyov2-1_SOP.docx
@@ -3441,14 +3441,12 @@
         </w:rPr>
         <w:t xml:space="preserve"> </w:t>
       </w:r>
-      <w:proofErr w:type="gramStart"/>
       <w:r>
         <w:rPr>
           <w:sz w:val="18"/>
         </w:rPr>
         <w:t>Proteomics</w:t>
       </w:r>
-      <w:proofErr w:type="gramEnd"/>
       <w:r>
         <w:rPr>
           <w:spacing w:val="-3"/>
@@ -5815,7 +5813,6 @@
         </w:rPr>
         <w:t xml:space="preserve"> </w:t>
       </w:r>
-      <w:proofErr w:type="gramStart"/>
       <w:r>
         <w:rPr>
           <w:color w:val="92D050"/>
@@ -5823,7 +5820,6 @@
         </w:rPr>
         <w:t>first</w:t>
       </w:r>
-      <w:proofErr w:type="gramEnd"/>
     </w:p>
     <w:p>
       <w:pPr>
@@ -6300,6 +6296,7 @@
         <w:spacing w:before="0" w:line="259" w:lineRule="auto"/>
         <w:ind w:right="260" w:hanging="361"/>
       </w:pPr>
+      <w:proofErr w:type="gramStart"/>
       <w:r>
         <w:t>Upload</w:t>
       </w:r>
@@ -6312,6 +6309,7 @@
       <w:r>
         <w:t>.ions</w:t>
       </w:r>
+      <w:proofErr w:type="gramEnd"/>
       <w:r>
         <w:rPr>
           <w:spacing w:val="-4"/>
@@ -6399,7 +6397,6 @@
         </w:rPr>
         <w:t xml:space="preserve"> </w:t>
       </w:r>
-      <w:proofErr w:type="gramStart"/>
       <w:r>
         <w:t>to,</w:t>
       </w:r>
@@ -6410,11 +6407,7 @@
         <w:t xml:space="preserve"> </w:t>
       </w:r>
       <w:r>
-        <w:t>if</w:t>
-      </w:r>
-      <w:proofErr w:type="gramEnd"/>
-      <w:r>
-        <w:t xml:space="preserve"> a theoretical database has been created.</w:t>
+        <w:t>if a theoretical database has been created.</w:t>
       </w:r>
     </w:p>
     <w:p>
@@ -8155,7 +8148,6 @@
         </w:rPr>
         <w:t xml:space="preserve"> </w:t>
       </w:r>
-      <w:proofErr w:type="gramStart"/>
       <w:r>
         <w:rPr>
           <w:spacing w:val="-4"/>
@@ -8163,7 +8155,6 @@
         </w:rPr>
         <w:t>used</w:t>
       </w:r>
-      <w:proofErr w:type="gramEnd"/>
     </w:p>
     <w:p>
       <w:pPr>
@@ -8599,16 +8590,8 @@
         <w:rPr>
           <w:sz w:val="18"/>
         </w:rPr>
-        <w:t xml:space="preserve">the two cysteine partners end up in different </w:t>
-      </w:r>
-      <w:proofErr w:type="gramStart"/>
-      <w:r>
-        <w:rPr>
-          <w:sz w:val="18"/>
-        </w:rPr>
-        <w:t>fragments</w:t>
-      </w:r>
-      <w:proofErr w:type="gramEnd"/>
+        <w:t>the two cysteine partners end up in different fragments</w:t>
+      </w:r>
     </w:p>
     <w:p>
       <w:pPr>
@@ -9238,6 +9221,7 @@
         </w:rPr>
         <w:t xml:space="preserve"> </w:t>
       </w:r>
+      <w:proofErr w:type="gramStart"/>
       <w:r>
         <w:rPr>
           <w:sz w:val="18"/>
@@ -9257,6 +9241,7 @@
         </w:rPr>
         <w:t>,</w:t>
       </w:r>
+      <w:proofErr w:type="gramEnd"/>
       <w:r>
         <w:rPr>
           <w:spacing w:val="-2"/>
@@ -9316,28 +9301,12 @@
         </w:rPr>
         <w:t xml:space="preserve"> </w:t>
       </w:r>
-      <w:proofErr w:type="gramStart"/>
-      <w:r>
-        <w:rPr>
-          <w:sz w:val="18"/>
-        </w:rPr>
-        <w:t>obtain</w:t>
-      </w:r>
-      <w:proofErr w:type="gramEnd"/>
-      <w:r>
-        <w:rPr>
-          <w:sz w:val="18"/>
-        </w:rPr>
-        <w:t xml:space="preserve"> from the uniport database. Put “0” is no offset </w:t>
-      </w:r>
-      <w:proofErr w:type="gramStart"/>
-      <w:r>
-        <w:rPr>
-          <w:sz w:val="18"/>
-        </w:rPr>
-        <w:t>needed</w:t>
-      </w:r>
-      <w:proofErr w:type="gramEnd"/>
+      <w:r>
+        <w:rPr>
+          <w:sz w:val="18"/>
+        </w:rPr>
+        <w:t>obtain from the uniport database. Put “0” is no offset needed</w:t>
+      </w:r>
     </w:p>
     <w:p>
       <w:pPr>
@@ -9521,17 +9490,8 @@
           <w:spacing w:val="-2"/>
           <w:sz w:val="18"/>
         </w:rPr>
-        <w:t xml:space="preserve"> </w:t>
-      </w:r>
-      <w:proofErr w:type="gramStart"/>
-      <w:r>
-        <w:rPr>
-          <w:spacing w:val="-2"/>
-          <w:sz w:val="18"/>
-        </w:rPr>
-        <w:t>fragment</w:t>
-      </w:r>
-      <w:proofErr w:type="gramEnd"/>
+        <w:t xml:space="preserve"> fragment</w:t>
+      </w:r>
     </w:p>
     <w:p>
       <w:pPr>
@@ -10243,17 +10203,8 @@
           <w:spacing w:val="-2"/>
           <w:sz w:val="18"/>
         </w:rPr>
-        <w:t xml:space="preserve"> </w:t>
-      </w:r>
-      <w:proofErr w:type="gramStart"/>
-      <w:r>
-        <w:rPr>
-          <w:spacing w:val="-2"/>
-          <w:sz w:val="18"/>
-        </w:rPr>
-        <w:t>information</w:t>
-      </w:r>
-      <w:proofErr w:type="gramEnd"/>
+        <w:t xml:space="preserve"> information</w:t>
+      </w:r>
     </w:p>
     <w:p>
       <w:pPr>
@@ -10389,6 +10340,7 @@
         <w:t xml:space="preserve"> </w:t>
       </w:r>
       <w:proofErr w:type="spellStart"/>
+      <w:proofErr w:type="gramStart"/>
       <w:r>
         <w:rPr>
           <w:sz w:val="18"/>
@@ -10396,6 +10348,7 @@
         <w:t>bool.If</w:t>
       </w:r>
       <w:proofErr w:type="spellEnd"/>
+      <w:proofErr w:type="gramEnd"/>
       <w:r>
         <w:rPr>
           <w:spacing w:val="-2"/>
@@ -10481,7 +10434,6 @@
         </w:rPr>
         <w:t xml:space="preserve"> </w:t>
       </w:r>
-      <w:proofErr w:type="gramStart"/>
       <w:r>
         <w:rPr>
           <w:spacing w:val="-2"/>
@@ -10489,7 +10441,6 @@
         </w:rPr>
         <w:t>using</w:t>
       </w:r>
-      <w:proofErr w:type="gramEnd"/>
     </w:p>
     <w:p>
       <w:pPr>
@@ -11628,14 +11579,12 @@
         </w:rPr>
         <w:t xml:space="preserve"> </w:t>
       </w:r>
-      <w:proofErr w:type="gramStart"/>
       <w:r>
         <w:rPr>
           <w:spacing w:val="-2"/>
         </w:rPr>
         <w:t>values</w:t>
       </w:r>
-      <w:proofErr w:type="gramEnd"/>
     </w:p>
     <w:p>
       <w:pPr>
@@ -11728,13 +11677,8 @@
         <w:t xml:space="preserve">m/z </w:t>
       </w:r>
       <w:r>
-        <w:t xml:space="preserve">corresponding to the peak isotope </w:t>
-      </w:r>
-      <w:proofErr w:type="gramStart"/>
-      <w:r>
-        <w:t>envelope</w:t>
-      </w:r>
-      <w:proofErr w:type="gramEnd"/>
+        <w:t>corresponding to the peak isotope envelope</w:t>
+      </w:r>
     </w:p>
     <w:p>
       <w:pPr>
@@ -11760,13 +11704,8 @@
         <w:t xml:space="preserve">intensity </w:t>
       </w:r>
       <w:r>
-        <w:t xml:space="preserve">corresponding to the peak isotope </w:t>
-      </w:r>
-      <w:proofErr w:type="gramStart"/>
-      <w:r>
-        <w:t>envelope</w:t>
-      </w:r>
-      <w:proofErr w:type="gramEnd"/>
+        <w:t>corresponding to the peak isotope envelope</w:t>
+      </w:r>
     </w:p>
     <w:p>
       <w:pPr>
@@ -12269,15 +12208,15 @@
         <w:ind w:left="2460" w:right="112"/>
       </w:pPr>
       <w:r>
-        <w:t xml:space="preserve">Once you click run, the program will request a batch file that contains the locations of other files. </w:t>
+        <w:t xml:space="preserve">Once you click run, the program will request a batch file that contains the locations of other files. In order to set the internal run three files will be used: _interexpion.csv (product of </w:t>
       </w:r>
       <w:proofErr w:type="gramStart"/>
       <w:r>
-        <w:t>In order to</w:t>
+        <w:t>IV.I</w:t>
       </w:r>
       <w:proofErr w:type="gramEnd"/>
       <w:r>
-        <w:t xml:space="preserve"> set the internal run three files will be used: _interexpion.csv (product of IV.I Input Generator), a parameter file to create the </w:t>
+        <w:t xml:space="preserve"> Input Generator), a parameter file to create the </w:t>
       </w:r>
       <w:r>
         <w:lastRenderedPageBreak/>
@@ -13587,6 +13526,15 @@
       <w:r>
         <w:t xml:space="preserve"> glycan is searched for).</w:t>
       </w:r>
+      <w:r>
+        <w:t xml:space="preserve"> </w:t>
+      </w:r>
+      <w:r>
+        <w:rPr>
+          <w:highlight w:val="yellow"/>
+        </w:rPr>
+        <w:t>LEAVE EMPTY IF NOT LOOKING FOR MODS!</w:t>
+      </w:r>
     </w:p>
     <w:p>
       <w:pPr>
@@ -14118,13 +14066,8 @@
         <w:t xml:space="preserve"> </w:t>
       </w:r>
       <w:r>
-        <w:t xml:space="preserve">and to separate them if the two cysteine partners end up in different </w:t>
-      </w:r>
-      <w:proofErr w:type="gramStart"/>
-      <w:r>
-        <w:t>fragments</w:t>
-      </w:r>
-      <w:proofErr w:type="gramEnd"/>
+        <w:t>and to separate them if the two cysteine partners end up in different fragments</w:t>
+      </w:r>
     </w:p>
     <w:p>
       <w:pPr>
@@ -14280,6 +14223,7 @@
         </w:rPr>
         <w:t xml:space="preserve"> </w:t>
       </w:r>
+      <w:proofErr w:type="gramStart"/>
       <w:r>
         <w:t>positions</w:t>
       </w:r>
@@ -14292,28 +14236,16 @@
       <w:r>
         <w:t>,</w:t>
       </w:r>
-      <w:r>
-        <w:rPr>
-          <w:spacing w:val="-4"/>
-        </w:rPr>
-        <w:t xml:space="preserve"> </w:t>
-      </w:r>
-      <w:r>
-        <w:t xml:space="preserve">if these positions were </w:t>
-      </w:r>
-      <w:proofErr w:type="gramStart"/>
-      <w:r>
-        <w:t>obtain</w:t>
-      </w:r>
       <w:proofErr w:type="gramEnd"/>
       <w:r>
-        <w:t xml:space="preserve"> from the uniport database. Put “0” is no offset </w:t>
-      </w:r>
-      <w:proofErr w:type="gramStart"/>
-      <w:r>
-        <w:t>needed</w:t>
-      </w:r>
-      <w:proofErr w:type="gramEnd"/>
+        <w:rPr>
+          <w:spacing w:val="-4"/>
+        </w:rPr>
+        <w:t xml:space="preserve"> </w:t>
+      </w:r>
+      <w:r>
+        <w:t>if these positions were obtain from the uniport database. Put “0” is no offset needed</w:t>
+      </w:r>
     </w:p>
     <w:p>
       <w:pPr>
@@ -14463,14 +14395,12 @@
         </w:rPr>
         <w:t xml:space="preserve"> </w:t>
       </w:r>
-      <w:proofErr w:type="gramStart"/>
       <w:r>
         <w:rPr>
           <w:spacing w:val="-2"/>
         </w:rPr>
         <w:t>fragment</w:t>
       </w:r>
-      <w:proofErr w:type="gramEnd"/>
     </w:p>
     <w:p>
       <w:pPr>
@@ -16561,14 +16491,12 @@
         </w:rPr>
         <w:t xml:space="preserve"> </w:t>
       </w:r>
-      <w:proofErr w:type="gramStart"/>
       <w:r>
         <w:rPr>
           <w:spacing w:val="-2"/>
         </w:rPr>
         <w:t>envelope</w:t>
       </w:r>
-      <w:proofErr w:type="gramEnd"/>
     </w:p>
     <w:p>
       <w:pPr>
@@ -16748,14 +16676,12 @@
         </w:rPr>
         <w:t xml:space="preserve"> </w:t>
       </w:r>
-      <w:proofErr w:type="gramStart"/>
       <w:r>
         <w:rPr>
           <w:spacing w:val="-2"/>
         </w:rPr>
         <w:t>peaks</w:t>
       </w:r>
-      <w:proofErr w:type="gramEnd"/>
     </w:p>
     <w:p>
       <w:pPr>
@@ -16929,14 +16855,12 @@
         </w:rPr>
         <w:t xml:space="preserve"> </w:t>
       </w:r>
-      <w:proofErr w:type="gramStart"/>
       <w:r>
         <w:rPr>
           <w:spacing w:val="-2"/>
         </w:rPr>
         <w:t>sequence</w:t>
       </w:r>
-      <w:proofErr w:type="gramEnd"/>
     </w:p>
     <w:p>
       <w:pPr>
@@ -17105,14 +17029,12 @@
         </w:rPr>
         <w:t xml:space="preserve"> </w:t>
       </w:r>
-      <w:proofErr w:type="gramStart"/>
       <w:r>
         <w:rPr>
           <w:spacing w:val="-2"/>
         </w:rPr>
         <w:t>located</w:t>
       </w:r>
-      <w:proofErr w:type="gramEnd"/>
     </w:p>
     <w:p>
       <w:pPr>
@@ -17244,14 +17166,12 @@
         </w:rPr>
         <w:t xml:space="preserve"> </w:t>
       </w:r>
-      <w:proofErr w:type="gramStart"/>
       <w:r>
         <w:rPr>
           <w:spacing w:val="-2"/>
         </w:rPr>
         <w:t>modified</w:t>
       </w:r>
-      <w:proofErr w:type="gramEnd"/>
     </w:p>
     <w:p>
       <w:pPr>
@@ -17320,14 +17240,12 @@
         </w:rPr>
         <w:t xml:space="preserve"> </w:t>
       </w:r>
-      <w:proofErr w:type="gramStart"/>
       <w:r>
         <w:rPr>
           <w:spacing w:val="-2"/>
         </w:rPr>
         <w:t>reduced</w:t>
       </w:r>
-      <w:proofErr w:type="gramEnd"/>
     </w:p>
     <w:p>
       <w:pPr>
@@ -17377,14 +17295,12 @@
         </w:rPr>
         <w:t xml:space="preserve"> </w:t>
       </w:r>
-      <w:proofErr w:type="gramStart"/>
       <w:r>
         <w:rPr>
           <w:spacing w:val="-2"/>
         </w:rPr>
         <w:t>starts</w:t>
       </w:r>
-      <w:proofErr w:type="gramEnd"/>
     </w:p>
     <w:p>
       <w:pPr>
@@ -18074,14 +17990,12 @@
         </w:rPr>
         <w:t xml:space="preserve"> </w:t>
       </w:r>
-      <w:proofErr w:type="gramStart"/>
       <w:r>
         <w:rPr>
           <w:spacing w:val="-4"/>
         </w:rPr>
         <w:t>score</w:t>
       </w:r>
-      <w:proofErr w:type="gramEnd"/>
     </w:p>
     <w:p>
       <w:pPr>
@@ -18200,14 +18114,12 @@
         </w:rPr>
         <w:t xml:space="preserve"> </w:t>
       </w:r>
-      <w:proofErr w:type="gramStart"/>
       <w:r>
         <w:rPr>
           <w:spacing w:val="-2"/>
         </w:rPr>
         <w:t>sections</w:t>
       </w:r>
-      <w:proofErr w:type="gramEnd"/>
     </w:p>
     <w:p>
       <w:pPr>

</xml_diff>